<commit_message>
Made minor changes to prompt to improve quality of output.
</commit_message>
<xml_diff>
--- a/timeline.docx
+++ b/timeline.docx
@@ -5,49 +5,583 @@
     <w:p/>
     <w:p>
       <w:r>
-        <w:t>Subject: Join and drive in minutes</w:t>
-        <w:br/>
-        <w:t>Received Time: 2024-05-04 16:37:06.587000+00:00</w:t>
+        <w:t>Subject: Elevator five-year testing at Bahen Centre for Information Technology (BCIT) (080)</w:t>
+        <w:br/>
+        <w:t>Received Time: 2024-05-06 15:25:00.598000+00:00</w:t>
         <w:br/>
       </w:r>
     </w:p>
     <w:p>
       <w:r>
-        <w:t>1. Date/Time: May 4, 2024</w:t>
-        <w:br/>
-        <w:t>Sender: Zipcar (zipcar@your-cart.com)</w:t>
-        <w:br/>
-        <w:t xml:space="preserve">Content: Information about the importance of sender identification. </w:t>
-        <w:br/>
-        <w:br/>
-        <w:t>2. Date/Time: May 4, 2024</w:t>
-        <w:br/>
-        <w:t>Sender: Zipcar (zipcar@your-cart.com)</w:t>
-        <w:br/>
-        <w:t xml:space="preserve">Content: Invitation to finish application and join Zipcar for on-demand access to cars near you. </w:t>
-        <w:br/>
-        <w:br/>
-        <w:t>3. Date/Time: May 4, 2024</w:t>
-        <w:br/>
-        <w:t>Sender: Zipcar (zipcar@your-cart.com)</w:t>
-        <w:br/>
-        <w:t xml:space="preserve">Content: Reminder to complete Zipcar application to start driving as soon as possible. </w:t>
-        <w:br/>
-        <w:br/>
-        <w:t>4. Date/Time: May 4, 2024</w:t>
-        <w:br/>
-        <w:t>Sender: Zipcar (zipcar@your-cart.com)</w:t>
-        <w:br/>
-        <w:t xml:space="preserve">Content: Information on the benefits of being a Zipcar member, such as saving money and having access to various types of cars. </w:t>
-        <w:br/>
-        <w:br/>
         <w:t>Timeline:</w:t>
         <w:br/>
-        <w:t xml:space="preserve">- May 4, 2024: Offer to finish application and join Zipcar for on-demand access to cars near you. </w:t>
-        <w:br/>
-        <w:t xml:space="preserve">- May 4, 2024: Reminder to complete application to start driving as soon as possible. </w:t>
-        <w:br/>
-        <w:t>- May 4, 2024: Information on the benefits of being a Zipcar member.</w:t>
+        <w:t>- **May 6, 2024 1:58 PM** - F&amp;S Service Alerts sent an email regarding the elevator five-year testing at Bahen Centre for Information Technology (BCIT) (080).</w:t>
+        <w:br/>
+        <w:t>- **May 21, 2024** - Car 7 is scheduled for elevator testing.</w:t>
+        <w:br/>
+        <w:t>- **May 22, 2024** - Car 8 is scheduled for elevator testing.</w:t>
+        <w:br/>
+        <w:t>- **May 23, 2024** - Car 9 is scheduled for elevator testing.</w:t>
+      </w:r>
+    </w:p>
+    <w:p>
+      <w:r>
+        <w:br/>
+        <w:t>-------------------------New GPT call------------------------</w:t>
+        <w:br/>
+      </w:r>
+    </w:p>
+    <w:p>
+      <w:r>
+        <w:t>Subject: You could win 1 of 5 trips to Sydney!</w:t>
+        <w:br/>
+        <w:t>Received Time: 2024-05-06 14:02:06.253000+00:00</w:t>
+        <w:br/>
+      </w:r>
+    </w:p>
+    <w:p>
+      <w:r>
+        <w:t>1. **Promised:** A chance to win one of five trips for two to Vancouver and Sydney with VIP access to Cirque du Soleik ECHO and LUZIA shows, a 2-night stay in Vancouver, and a 3-night stay in Sydney.</w:t>
+        <w:br/>
+        <w:t xml:space="preserve">   - **Date/Time:** Not specified</w:t>
+        <w:br/>
+        <w:t xml:space="preserve">   - **Sender:** Air Canada</w:t>
+        <w:br/>
+        <w:br/>
+        <w:t>2. **Promised:** Year-round non-stop flights from Vancouver to Sydney and Brisbane where Cirque du Soleil performs.</w:t>
+        <w:br/>
+        <w:t xml:space="preserve">   - **Date/Time:** Not specified</w:t>
+        <w:br/>
+        <w:t xml:space="preserve">   - **Sender:** Air Canada</w:t>
+      </w:r>
+    </w:p>
+    <w:p>
+      <w:r>
+        <w:br/>
+        <w:t>-------------------------New GPT call------------------------</w:t>
+        <w:br/>
+      </w:r>
+    </w:p>
+    <w:p>
+      <w:r>
+        <w:t>Subject: Nomination for May Elections</w:t>
+        <w:br/>
+        <w:t>Received Time: 2024-05-06 12:11:28.445000+00:00</w:t>
+        <w:br/>
+      </w:r>
+    </w:p>
+    <w:p>
+      <w:r>
+        <w:t>1. Date/Time: May 3</w:t>
+        <w:br/>
+        <w:t>Sender: Lavneet Singh, Chief Returning Officer</w:t>
+        <w:br/>
+        <w:t>- Nominations for the 2024 May elections have begun</w:t>
+        <w:br/>
+        <w:t>- Reminder to nominate for Project Director positions or Speaker of the Board of Directors</w:t>
+        <w:br/>
+        <w:t>- Nominations are determined through interviews, not votes</w:t>
+        <w:br/>
+        <w:t>- Nomination period ends on May 10 at 5pm</w:t>
+        <w:br/>
+        <w:t>- Contact cro@skule.ca for questions or concerns</w:t>
+        <w:br/>
+        <w:br/>
+        <w:t>2. Date/Time: May 3</w:t>
+        <w:br/>
+        <w:t>Sender: Jennifer Wu, Vice-President Communications</w:t>
+        <w:br/>
+        <w:t>- Reminder of election nominations and process</w:t>
+        <w:br/>
+        <w:t>- Contact vpcomm@skule.ca for further inquiries</w:t>
+        <w:br/>
+        <w:br/>
+        <w:t>**3. Date/Time: May 3**</w:t>
+        <w:br/>
+        <w:t>**Sender: Jennifer Wu, Vice-President Communications**</w:t>
+        <w:br/>
+        <w:t>- Information on election and process</w:t>
+        <w:br/>
+        <w:t>- Contact vpcomm@skule.ca for more details</w:t>
+      </w:r>
+    </w:p>
+    <w:p>
+      <w:r>
+        <w:br/>
+        <w:t>-------------------------New GPT call------------------------</w:t>
+        <w:br/>
+      </w:r>
+    </w:p>
+    <w:p>
+      <w:r>
+        <w:t>Subject: Community update and reminders</w:t>
+        <w:br/>
+        <w:t>Received Time: 2024-05-06 12:02:43.007000+00:00</w:t>
+        <w:br/>
+      </w:r>
+    </w:p>
+    <w:p>
+      <w:r>
+        <w:t>Timeline:</w:t>
+        <w:br/>
+        <w:br/>
+        <w:t>1. **May 3, 2022**: Community update and reminders sent by Chris Yip, Dean of Faculty of Applied Science &amp; Engineering at University of Toronto</w:t>
+        <w:br/>
+        <w:br/>
+        <w:t>2. **May 3, 2022**: Reminder to carry TCard and key fobs and not to prop open doors for security reasons.</w:t>
+        <w:br/>
+        <w:br/>
+        <w:t>3. **May 3, 2022**: Reminder to stay updated on UTogether site for community-wide messages related to the ongoing protest.</w:t>
+        <w:br/>
+        <w:br/>
+        <w:t>4. **May 3, 2022**: Information on seeking support through various mental health and wellness resources, academic advisors, graduate administrators, Employee &amp; Family Assistance Program, Human Resources Office, and Diversity &amp; Inclusion resources.</w:t>
+        <w:br/>
+        <w:br/>
+        <w:t>5. **May 3, 2022**: Safety tools provided by the university to ensure a safe campus experience, including UTAlert and U of T Campus Safety app.</w:t>
+      </w:r>
+    </w:p>
+    <w:p>
+      <w:r>
+        <w:br/>
+        <w:t>-------------------------New GPT call------------------------</w:t>
+        <w:br/>
+      </w:r>
+    </w:p>
+    <w:p>
+      <w:r>
+        <w:t>Subject: Update on encampment at the St. George campus</w:t>
+        <w:br/>
+        <w:t>Received Time: 2024-05-06 09:31:55.612000+00:00</w:t>
+        <w:br/>
+      </w:r>
+    </w:p>
+    <w:p>
+      <w:r>
+        <w:t>1. May 6, 2024 - Professor Sandy Welsh and Professor Kelly Hannah-Moffat sent an update email regarding the encampment at the St. George campus.</w:t>
+        <w:br/>
+        <w:t xml:space="preserve">   </w:t>
+        <w:br/>
+        <w:t xml:space="preserve">   - A peaceful conclusion to the unauthorized encampment without the risk of violent confrontation or physical injury is the goal.</w:t>
+        <w:br/>
+        <w:t xml:space="preserve">   </w:t>
+        <w:br/>
+        <w:t xml:space="preserve">   - Working with student representatives in the encampment to address concerns about health and safety, sanitation, emergency and public access, and discriminatory language.</w:t>
+        <w:br/>
+        <w:t xml:space="preserve">   </w:t>
+        <w:br/>
+        <w:t xml:space="preserve">   - Modifications made to fencing around King’s College Circle to enhance safety.</w:t>
+        <w:br/>
+        <w:t xml:space="preserve">   </w:t>
+        <w:br/>
+        <w:t xml:space="preserve">   - Temporary sanitation improvements and additional fence changes planned for the week.</w:t>
+        <w:br/>
+        <w:t xml:space="preserve">   </w:t>
+        <w:br/>
+        <w:t xml:space="preserve">   - Concern about large numbers of the broader public coming to campus for rallies and marches, with incidents of reported assaults and hate speech.</w:t>
+        <w:br/>
+        <w:br/>
+        <w:t>**Please note that the timeline is based on the promises and actions mentioned in the email.</w:t>
+      </w:r>
+    </w:p>
+    <w:p>
+      <w:r>
+        <w:br/>
+        <w:t>-------------------------New GPT call------------------------</w:t>
+        <w:br/>
+      </w:r>
+    </w:p>
+    <w:p>
+      <w:r>
+        <w:t>Subject: Mother's Day sale on now! Save on destinations worldwide</w:t>
+        <w:br/>
+        <w:t>Received Time: 2024-05-06 06:09:40.158000+00:00</w:t>
+        <w:br/>
+      </w:r>
+    </w:p>
+    <w:p>
+      <w:r>
+        <w:t>1. May 5, 2024 at 8:01 p.m. ET - Air Canada sent an email about a Mother's Day sale with a discount on new bookings on Economy, Premium Economy, and Business Class undiscounted Air Canada-published base fares. The offer was valid from May 5, 2024, at 8:01 p.m. ET until May 9, 2024, at 11:59 p.m. ET for travel between May 20, 2024, and December 15, 2024 to destinations within Canada and worldwide in the Air Canada network.</w:t>
+        <w:br/>
+        <w:t>2. May 9, 2024 - Air Canada sent a reminder email about the Mother's Day sale ending on May 9, 2024, and encouraged customers to save on destinations worldwide.</w:t>
+      </w:r>
+    </w:p>
+    <w:p>
+      <w:r>
+        <w:br/>
+        <w:t>-------------------------New GPT call------------------------</w:t>
+        <w:br/>
+      </w:r>
+    </w:p>
+    <w:p>
+      <w:r>
+        <w:t>Subject: Important Update on SPE London Office Closure</w:t>
+        <w:br/>
+        <w:t>Received Time: 2024-05-06 05:39:54.786000+00:00</w:t>
+        <w:br/>
+      </w:r>
+    </w:p>
+    <w:p>
+      <w:r>
+        <w:t>1. January 26: A communication was sent to members regarding the partial closure of the SPE London office, with the final decision to be made by the SPE Board of Directors. The email was sent by an unspecified member of the SPE leadership team.</w:t>
+        <w:br/>
+        <w:br/>
+        <w:t>2. Under the date of January 26, an unspecified member of the SPE leadership team specified that the SPE Board of Directors has approved the partial closure of the UK operations, with the physical office in London closing on June 30. However, seven UK employees will be retained to continue supporting regional and global activities. This includes five employees working remotely from the UK and two relocating to Dubai. The email was signed by Terry Palisch, the 2024 SPE President.</w:t>
+        <w:br/>
+        <w:br/>
+        <w:t>3. No promises or acceptances were made in the update email regarding room for dispute.</w:t>
+      </w:r>
+    </w:p>
+    <w:p>
+      <w:r>
+        <w:br/>
+        <w:t>-------------------------New GPT call------------------------</w:t>
+        <w:br/>
+      </w:r>
+    </w:p>
+    <w:p>
+      <w:r>
+        <w:t>Subject: Re: Locking Down of Specified St. George Campus Buildings with FASE Occupancies</w:t>
+        <w:br/>
+        <w:t>Received Time: 2024-05-05 19:46:29.941000+00:00</w:t>
+        <w:br/>
+      </w:r>
+    </w:p>
+    <w:p>
+      <w:r>
+        <w:t>Timeline:</w:t>
+        <w:br/>
+        <w:br/>
+        <w:t>- May 5th: Email sent by Jaro A. Pristupa, Director of Information Technology, stating that five specified buildings will remain closed on May 6th with Building Patrol presence at designated entry points.</w:t>
+        <w:br/>
+        <w:br/>
+        <w:t>- **"The five closed buildings will continue to be accessible to: Faculty, staff &amp; students with access to a specific building(s) on their fobs/with their T-Cards..."**</w:t>
+        <w:br/>
+        <w:br/>
+        <w:t>- May 5th: Email sent by Jaro A. Pristupa, Director of Information Technology, detailing designated entry points for access to the closed buildings.</w:t>
+        <w:br/>
+        <w:br/>
+        <w:t>- **"University community members for the purposes of attending a specific scheduled event or class that is scheduled in a building or for recognized academic/administrative purposes and who do not have fob or T-Card access; with entry into a building at one of the following Designated Entry Points associated with the Building and staffed by a Campus Safety Building Patrol security guard..."**</w:t>
+      </w:r>
+    </w:p>
+    <w:p>
+      <w:r>
+        <w:br/>
+        <w:t>-------------------------New GPT call------------------------</w:t>
+        <w:br/>
+      </w:r>
+    </w:p>
+    <w:p>
+      <w:r>
+        <w:t>Subject: University of Toronto Engineering recently posted: During the month of May, we celebrate #AsianHeritageMonth. At…</w:t>
+        <w:br/>
+        <w:t>Received Time: 2024-05-05 19:38:41.285000+00:00</w:t>
+        <w:br/>
+      </w:r>
+    </w:p>
+    <w:p>
+      <w:r>
+        <w:t>1. May 11: University of Toronto Engineering posted on LinkedIn about celebrating Asian Heritage Month. The post includes honoring achievements during the month of May.</w:t>
+        <w:br/>
+        <w:br/>
+        <w:t>2. May 11: Sahil Gaba, a Software Engineer at Google and Amazon, shared his experience of interviewing at Google three times.</w:t>
+        <w:br/>
+        <w:br/>
+        <w:t>3. May 11: Mark Benliyan, a Software Engineer at Figma, shared an opportunity for an IT Software Engineering Internship at Databricks.</w:t>
+        <w:br/>
+        <w:br/>
+        <w:t>4. May 11: Borealis AI, with 27,555 followers, sponsored the Toronto AI Practitioners' Network (TAPNET) event.</w:t>
+        <w:br/>
+        <w:br/>
+        <w:t>5. May 11: Iris Wang, a Computer Engineering student at the University of Toronto, announced she will be starting her journey as a System Software Engineer intern at NVIDIA.</w:t>
+      </w:r>
+    </w:p>
+    <w:p>
+      <w:r>
+        <w:br/>
+        <w:t>-------------------------New GPT call------------------------</w:t>
+        <w:br/>
+      </w:r>
+    </w:p>
+    <w:p>
+      <w:r>
+        <w:t>Subject: 📩 Sajeev Debnath, you have  a new message and notification</w:t>
+        <w:br/>
+        <w:t>Received Time: 2024-05-05 19:28:27.458000+00:00</w:t>
+        <w:br/>
+      </w:r>
+    </w:p>
+    <w:p>
+      <w:r>
+        <w:t>1. Date/Time: Unknown</w:t>
+        <w:br/>
+        <w:t xml:space="preserve">   Sender: LinkedIn</w:t>
+        <w:br/>
+        <w:t xml:space="preserve">   Content: Promoted LinkedIn desktop and mobile apps</w:t>
+        <w:br/>
+        <w:t xml:space="preserve">   </w:t>
+        <w:br/>
+        <w:t>2. Date/Time: Unknown</w:t>
+        <w:br/>
+        <w:t xml:space="preserve">   Sender: LinkedIn</w:t>
+        <w:br/>
+        <w:t xml:space="preserve">   Content: Promoted AI four-day work week, Pinterest, and other news</w:t>
+        <w:br/>
+        <w:t xml:space="preserve">   </w:t>
+        <w:br/>
+        <w:t>3. Date/Time: Unknown</w:t>
+        <w:br/>
+        <w:t xml:space="preserve">   Sender: LinkedIn</w:t>
+        <w:br/>
+        <w:t xml:space="preserve">   Content: Promoted article about handling bad days at work</w:t>
+        <w:br/>
+        <w:t xml:space="preserve">   </w:t>
+        <w:br/>
+        <w:t>4. Date/Time: Unknown</w:t>
+        <w:br/>
+        <w:t xml:space="preserve">   Sender: LinkedIn</w:t>
+        <w:br/>
+        <w:t xml:space="preserve">   Content: Daily Rundown of top news</w:t>
+        <w:br/>
+        <w:t xml:space="preserve">   </w:t>
+        <w:br/>
+        <w:t>5. Date/Time: Unknown</w:t>
+        <w:br/>
+        <w:t xml:space="preserve">   Sender: LinkedIn</w:t>
+        <w:br/>
+        <w:t xml:space="preserve">   Content: General LinkedIn footer information and trademark notice.</w:t>
+      </w:r>
+    </w:p>
+    <w:p>
+      <w:r>
+        <w:br/>
+        <w:t>-------------------------New GPT call------------------------</w:t>
+        <w:br/>
+      </w:r>
+    </w:p>
+    <w:p>
+      <w:r>
+        <w:t>Subject: Hatchery Mining Tool</w:t>
+        <w:br/>
+        <w:t>Received Time: 2024-05-05 18:55:08.634000+00:00</w:t>
+        <w:br/>
+      </w:r>
+    </w:p>
+    <w:p>
+      <w:r>
+        <w:t>1. Date/Time: [Date/Time]</w:t>
+        <w:br/>
+        <w:t xml:space="preserve">   Sender: Sasha and Ojei</w:t>
+        <w:br/>
+        <w:t xml:space="preserve">   Promised/Accepted: Filling out the Hatchery Mining Tool form by end of day</w:t>
+        <w:br/>
+        <w:br/>
+        <w:t>2. Date/Time: N/A</w:t>
+        <w:br/>
+        <w:t xml:space="preserve">   Sender: N/A</w:t>
+        <w:br/>
+        <w:t xml:space="preserve">   **Dispute: None**</w:t>
+      </w:r>
+    </w:p>
+    <w:p>
+      <w:r>
+        <w:br/>
+        <w:t>-------------------------New GPT call------------------------</w:t>
+        <w:br/>
+      </w:r>
+    </w:p>
+    <w:p>
+      <w:r>
+        <w:t>Subject: The 1 reason the new LinkedIn is better than the old LinkedIn</w:t>
+        <w:br/>
+        <w:t>Received Time: 2024-05-05 08:16:35.945000+00:00</w:t>
+        <w:br/>
+      </w:r>
+    </w:p>
+    <w:p>
+      <w:r>
+        <w:t>1) Date/Time: Winter 2018</w:t>
+        <w:br/>
+        <w:t xml:space="preserve">   Sender: Jeremy Schifeling</w:t>
+        <w:br/>
+        <w:t xml:space="preserve">   - Free LinkedIn profile review from a LinkedIn insider and a free copy of tech careers book with Kindle Unlimited trial</w:t>
+        <w:br/>
+        <w:br/>
+        <w:t>2) Date/Time: Winter 2018</w:t>
+        <w:br/>
+        <w:t xml:space="preserve">   Sender: Jeremy Schifeling</w:t>
+        <w:br/>
+        <w:t xml:space="preserve">   - Your very own AI career coach and a free copy of ChatGPT for Careers book with Kindle Unlimited or Audible</w:t>
+        <w:br/>
+        <w:br/>
+        <w:t>3) Date/Time: Winter 2018</w:t>
+        <w:br/>
+        <w:t xml:space="preserve">   Sender: Jeremy Schifeling</w:t>
+        <w:br/>
+        <w:t xml:space="preserve">   - Complete step-by-step guide to landing a tech job</w:t>
+        <w:br/>
+        <w:br/>
+        <w:t>4) Date/Time: Winter 2018</w:t>
+        <w:br/>
+        <w:t xml:space="preserve">   Sender: Jeremy Schifeling</w:t>
+        <w:br/>
+        <w:t xml:space="preserve">   - Save 50% on any of my courses with code FINEPRINT on LinkedIn, ChatGPT + tech careers</w:t>
+        <w:br/>
+        <w:br/>
+        <w:t>5) Date/Time: Winter 2018</w:t>
+        <w:br/>
+        <w:t xml:space="preserve">   Sender: Jeremy Schifeling</w:t>
+        <w:br/>
+        <w:t xml:space="preserve">   - Give a course as a gift and get the same discount for helping others succeed</w:t>
+        <w:br/>
+        <w:br/>
+        <w:t>6) Date/Time: Winter 2018</w:t>
+        <w:br/>
+        <w:t xml:space="preserve">   Sender: Jeremy Schifeling</w:t>
+        <w:br/>
+        <w:t xml:space="preserve">   - Bring LinkedIn, ChatGPT, or Tech Career training to your school or organization and take 99% off</w:t>
+        <w:br/>
+        <w:br/>
+        <w:t>**PS: Sick of free career techniques? Unsubscribe anytime.**</w:t>
+      </w:r>
+    </w:p>
+    <w:p>
+      <w:r>
+        <w:br/>
+        <w:t>-------------------------New GPT call------------------------</w:t>
+        <w:br/>
+      </w:r>
+    </w:p>
+    <w:p>
+      <w:r>
+        <w:t>Subject: Recent Canvas Notifications</w:t>
+        <w:br/>
+        <w:t>Received Time: 2024-05-04 20:47:11.514000+00:00</w:t>
+        <w:br/>
+      </w:r>
+    </w:p>
+    <w:p>
+      <w:r>
+        <w:t xml:space="preserve">- Email 1: </w:t>
+        <w:br/>
+        <w:t xml:space="preserve">  - Date/Time: May 4 </w:t>
+        <w:br/>
+        <w:t xml:space="preserve">  - Sender: Canvas Notifications </w:t>
+        <w:br/>
+        <w:t xml:space="preserve">  - Content: Assignment Created - Final Exam, ECE221H1 S LEC0101 20241:Electric and Magnetic Fields</w:t>
+        <w:br/>
+        <w:t xml:space="preserve">                           due: No Due Date</w:t>
+        <w:br/>
+        <w:t xml:space="preserve">                           Click to view &lt;https://q.utoronto.ca/courses/335738/assignments/1287761&gt; </w:t>
+        <w:br/>
+        <w:br/>
+        <w:t>- PROMISED: Final Exam assignment created with no due date.</w:t>
+      </w:r>
+    </w:p>
+    <w:p>
+      <w:r>
+        <w:br/>
+        <w:t>-------------------------New GPT call------------------------</w:t>
+        <w:br/>
+      </w:r>
+    </w:p>
+    <w:p>
+      <w:r>
+        <w:t>Subject: Hatchery Mining Tool</w:t>
+        <w:br/>
+        <w:t>Received Time: 2024-05-04 18:55:10.257000+00:00</w:t>
+        <w:br/>
+      </w:r>
+    </w:p>
+    <w:p>
+      <w:r>
+        <w:t>1. Date/Time: [Current date/time]</w:t>
+        <w:br/>
+        <w:t xml:space="preserve">   Sender: Sasha and Ojei</w:t>
+        <w:br/>
+        <w:t xml:space="preserve">   Content: Reminder to fill out the Hatchery Mining Tool form by end of day today.</w:t>
+        <w:br/>
+        <w:br/>
+        <w:t>2. Date/Time: [Unknown]</w:t>
+        <w:br/>
+        <w:t xml:space="preserve">   Sender: Unknown</w:t>
+        <w:br/>
+        <w:t xml:space="preserve">   Content: **Link to the Hatchery Mining Tool form: https://forms.gle/ifpjuDA8FDJC6138A**</w:t>
+      </w:r>
+    </w:p>
+    <w:p>
+      <w:r>
+        <w:br/>
+        <w:t>-------------------------New GPT call------------------------</w:t>
+        <w:br/>
+      </w:r>
+    </w:p>
+    <w:p>
+      <w:r>
+        <w:t>Subject: Join and drive in minutes</w:t>
+        <w:br/>
+        <w:t>Received Time: 2024-05-04 16:37:06.587000+00:00</w:t>
+        <w:br/>
+      </w:r>
+    </w:p>
+    <w:p>
+      <w:r>
+        <w:t xml:space="preserve">1. Date/Time: 2024-05-01 </w:t>
+        <w:br/>
+        <w:t xml:space="preserve">   Sender: zipcar@your-cart.com </w:t>
+        <w:br/>
+        <w:t xml:space="preserve">   Promise/Acceptance: Importance of receiving email from Zipcar, with a link to learn about sender identification </w:t>
+        <w:br/>
+        <w:br/>
+        <w:t xml:space="preserve">2. Date/Time: 2024-05-01 </w:t>
+        <w:br/>
+        <w:t xml:space="preserve">   Sender: Your Merchandise </w:t>
+        <w:br/>
+        <w:t xml:space="preserve">   Promise/Acceptance: Invitation to finish Zipcar application with on-demand access to cars near you </w:t>
+        <w:br/>
+        <w:br/>
+        <w:t xml:space="preserve">3. Date/Time: 2024-05-01 </w:t>
+        <w:br/>
+        <w:t xml:space="preserve">   Sender: Your Merchandise </w:t>
+        <w:br/>
+        <w:t xml:space="preserve">   Promise/Acceptance: Links to find a car, access account, and help center </w:t>
+        <w:br/>
+        <w:br/>
+        <w:t xml:space="preserve">4. Date/Time: 2024-05-01 </w:t>
+        <w:br/>
+        <w:t xml:space="preserve">   Sender: Your Merchandise </w:t>
+        <w:br/>
+        <w:t xml:space="preserve">   Promise/Acceptance: Reminder to complete Zipcar application for sooner access to drive </w:t>
+        <w:br/>
+        <w:br/>
+        <w:t xml:space="preserve">5. Date/Time: 2024-05-01 </w:t>
+        <w:br/>
+        <w:t xml:space="preserve">   Sender: Your Merchandise </w:t>
+        <w:br/>
+        <w:t xml:space="preserve">   Promise/Acceptance: Invitation to save money and choose from various car options as a Zipcar member </w:t>
+        <w:br/>
+        <w:br/>
+        <w:t xml:space="preserve">6. Date/Time: 2024-05-01 </w:t>
+        <w:br/>
+        <w:t xml:space="preserve">   Sender: Your Merchandise </w:t>
+        <w:br/>
+        <w:t xml:space="preserve">   Promise/Acceptance: Final reminder to complete Zipcar application </w:t>
+        <w:br/>
+        <w:br/>
+        <w:t xml:space="preserve">7. Date/Time: 2024-05-01 </w:t>
+        <w:br/>
+        <w:t xml:space="preserve">   Sender: Your Merchandise </w:t>
+        <w:br/>
+        <w:t xml:space="preserve">   Promise/Acceptance: Information about Zipcar's social media accounts and contact details </w:t>
+        <w:br/>
+        <w:br/>
+        <w:t xml:space="preserve">8. Date/Time: 2024-05-01 </w:t>
+        <w:br/>
+        <w:t xml:space="preserve">   Sender: Your Merchandise </w:t>
+        <w:br/>
+        <w:t xml:space="preserve">   Promise/Acceptance: Privacy notice and terms of use for Zipcar </w:t>
+        <w:br/>
+        <w:br/>
+        <w:t>**Bolded text for dispute: "the sooner you sign up, the sooner you drive"**</w:t>
       </w:r>
     </w:p>
     <w:p>
@@ -67,18 +601,19 @@
     </w:p>
     <w:p>
       <w:r>
-        <w:t>1. Date/Time: [Date 1]</w:t>
-        <w:br/>
-        <w:t xml:space="preserve">   Sender: LinkedIn</w:t>
-        <w:br/>
-        <w:t xml:space="preserve">   Content: Congratulations to Adam Roberge for starting a new position as Research Intern at Seoul National University.</w:t>
-        <w:br/>
-        <w:br/>
-        <w:t>2. Date/Time: [Date 2]</w:t>
-        <w:br/>
-        <w:t xml:space="preserve">   Sender: LinkedIn</w:t>
-        <w:br/>
-        <w:t xml:space="preserve">   Content: Congratulations to Erie Wu for starting a new position as Engineering Intern - Fuel Handling at Ontario Power Generation.</w:t>
+        <w:t>Timeline:</w:t>
+        <w:br/>
+        <w:t>1. Sept 1st - LinkedIn email notification congratulating Adam Roberge for starting a new position as Research Intern at Seoul National University. Sent by LinkedIn.</w:t>
+        <w:br/>
+        <w:t>2. Sept 1st - LinkedIn email notification congratulating Erie Wu for starting a new position as Engineering Intern - Fuel Handling at Ontario Power Generation. Sent by LinkedIn.</w:t>
+        <w:br/>
+        <w:t>3. Sept 1st - LinkedIn email notification about DisputeLens gaining 2 followers that week. Sent by LinkedIn.</w:t>
+        <w:br/>
+        <w:t>4. Sept 1st - LinkedIn email notification about Daily Rundown news including Loblaw boycott's effect, TD fined, and other top news. Sent by LinkedIn.</w:t>
+        <w:br/>
+        <w:t>5. Sept 1st - LinkedIn email notification offering tips on how to create a more impactful resume. Sent by LinkedIn.</w:t>
+        <w:br/>
+        <w:t>6. Sept 1st - LinkedIn email notification informing about a comment made by Tomek Bartczak, P.Eng on Chris Bruntlett’s post. Sent by LinkedIn.</w:t>
       </w:r>
     </w:p>
     <w:p>
@@ -98,16 +633,16 @@
     </w:p>
     <w:p>
       <w:r>
-        <w:t>1. Date/Time: [insert date]</w:t>
-        <w:br/>
-        <w:t xml:space="preserve">   Sender: [insert name]</w:t>
+        <w:t>1. Date/Time: [Timestamp of Email]</w:t>
+        <w:br/>
+        <w:t xml:space="preserve">   Sender: [Sender's Name]</w:t>
         <w:br/>
         <w:t xml:space="preserve">   Content: Invitation to fill out the Hatchery Mining Tool form by end of day today.</w:t>
         <w:br/>
         <w:br/>
-        <w:t>2. Date/Time: [insert date]</w:t>
-        <w:br/>
-        <w:t xml:space="preserve">   Sender: Sasha and Ojei</w:t>
+        <w:t>2. Date/Time: [Timestamp of Email]</w:t>
+        <w:br/>
+        <w:t xml:space="preserve">   Sender: [Sender's Name]</w:t>
         <w:br/>
         <w:t xml:space="preserve">   Content: Reminder to fill out the Hatchery Mining Tool form by end of day today.</w:t>
       </w:r>
@@ -129,9 +664,15 @@
     </w:p>
     <w:p>
       <w:r>
-        <w:t>1. May 3, 2024 - Email sent by Professor Sandy Welsh and Professor Kelly Hannah Moffatt conveying expectations to participants in the encampment, including crowd control, health and safety, and forbidding discriminatory or threatening language.</w:t>
-        <w:br/>
-        <w:t>2. May 3, 2024 - Effective 5pm today, most University buildings will be locked this weekend and require fob-access, as per normal practice. Gerstein Library and Robarts Library will remain open to members of the U of T community.</w:t>
+        <w:t>1. May 3, 2024 - Professor Sandy Welsh and Professor Kelly Hannah Moffatt send an update on the encampment at the St. George campus.</w:t>
+        <w:br/>
+        <w:t xml:space="preserve">   </w:t>
+        <w:br/>
+        <w:t>2. May 3, 2024 - Effective 5pm today, most University buildings will be locked this weekend and require fob-access.</w:t>
+        <w:br/>
+        <w:t xml:space="preserve">   </w:t>
+        <w:br/>
+        <w:t>3. May 3, 2024 - Gerstein Library and Robarts Library will remain open to members of the U of T community.</w:t>
       </w:r>
     </w:p>
     <w:p>
@@ -151,25 +692,25 @@
     </w:p>
     <w:p>
       <w:r>
-        <w:t>1. Date/Time: Current date</w:t>
-        <w:br/>
-        <w:t xml:space="preserve">   Sender: Zipcar@your-cart.com</w:t>
-        <w:br/>
-        <w:t xml:space="preserve">   Content: Finish your application and get on the road within minutes of joining</w:t>
-        <w:br/>
-        <w:br/>
-        <w:t>2. Date/Time: Current date</w:t>
-        <w:br/>
-        <w:t xml:space="preserve">   Sender: Zipcar@your-cart.com</w:t>
-        <w:br/>
-        <w:t xml:space="preserve">   Content: Remember to finish your Zipcar application and get going</w:t>
-        <w:br/>
-        <w:br/>
-        <w:t>3. Date/Time: Current date</w:t>
-        <w:br/>
-        <w:t xml:space="preserve">   Sender: Zipcar@your-cart.com</w:t>
-        <w:br/>
-        <w:t xml:space="preserve">   Content: Most people are approved instantly and can book a trip within minutes</w:t>
+        <w:t>1. Date/Time: [Current date/time]</w:t>
+        <w:br/>
+        <w:t xml:space="preserve">   Sender: zipcar@your-cart.com</w:t>
+        <w:br/>
+        <w:t xml:space="preserve">   Promised: Finish your application today.</w:t>
+        <w:br/>
+        <w:br/>
+        <w:t>2. Date/Time: [Current date/time]</w:t>
+        <w:br/>
+        <w:t xml:space="preserve">   Sender: zipcar@your-cart.com</w:t>
+        <w:br/>
+        <w:t xml:space="preserve">   Accepted: Remember to finish your Zipcar application and get going.</w:t>
+        <w:br/>
+        <w:br/>
+        <w:t>3. Date/Time: [Current date/time]</w:t>
+        <w:br/>
+        <w:t xml:space="preserve">   Sender: zipcar@your-cart.com</w:t>
+        <w:br/>
+        <w:t xml:space="preserve">   Promised: Most people are approved instantly and can book a trip within minutes.</w:t>
       </w:r>
     </w:p>
     <w:p>
@@ -189,93 +730,39 @@
     </w:p>
     <w:p>
       <w:r>
-        <w:t>1. Date/Time: [Current Date/Time]</w:t>
+        <w:t>1. Date/Time: Current</w:t>
         <w:br/>
         <w:t xml:space="preserve">   Sender: LinkedIn</w:t>
         <w:br/>
-        <w:t xml:space="preserve">   Content: Request to connect with Emily M. on LinkedIn</w:t>
-        <w:br/>
-        <w:br/>
-        <w:t>2. Date/Time: [Current Date/Time]</w:t>
+        <w:t xml:space="preserve">   Promise/Acceptance: Introducing Emily M. as a potential connection on LinkedIn, suggesting to add her to the network.</w:t>
+        <w:br/>
+        <w:br/>
+        <w:t>2. Date/Time: Current</w:t>
         <w:br/>
         <w:t xml:space="preserve">   Sender: LinkedIn</w:t>
         <w:br/>
-        <w:t xml:space="preserve">   Content: Request to connect with Emily M. on LinkedIn</w:t>
-        <w:br/>
-        <w:br/>
-        <w:t>3. Date/Time: [Current Date/Time]</w:t>
+        <w:t xml:space="preserve">   Promise/Acceptance: Suggesting other potential connections like Harini Mohan, Fu Yamaoka, Aaron Belay, Sarah Younis, Robert Youssef, and Sakib Junaed. Encouraging to connect with them.</w:t>
+        <w:br/>
+        <w:br/>
+        <w:t>3. Date/Time: Current</w:t>
         <w:br/>
         <w:t xml:space="preserve">   Sender: LinkedIn</w:t>
         <w:br/>
-        <w:t xml:space="preserve">   Content: More people you may know - Harini Mohan</w:t>
-        <w:br/>
-        <w:t xml:space="preserve">            Action: Connect</w:t>
-        <w:br/>
-        <w:br/>
-        <w:t>4. Date/Time: [Current Date/Time]</w:t>
+        <w:t xml:space="preserve">   Promise/Acceptance: Providing an option to see more potential connections on LinkedIn.</w:t>
+        <w:br/>
+        <w:br/>
+        <w:t>4. Date/Time: Current</w:t>
         <w:br/>
         <w:t xml:space="preserve">   Sender: LinkedIn</w:t>
         <w:br/>
-        <w:t xml:space="preserve">   Content: More people you may know - Fu Yamaoka</w:t>
-        <w:br/>
-        <w:t xml:space="preserve">            Action: Connect</w:t>
-        <w:br/>
-        <w:br/>
-        <w:t>5. Date/Time: [Current Date/Time]</w:t>
+        <w:t xml:space="preserve">   Promise/Acceptance: Providing information on how to unsubscribe from People You May Know notification emails and offering help.</w:t>
+        <w:br/>
+        <w:br/>
+        <w:t>5. Date/Time: Current</w:t>
         <w:br/>
         <w:t xml:space="preserve">   Sender: LinkedIn</w:t>
         <w:br/>
-        <w:t xml:space="preserve">   Content: More people you may know - Aaron Belay</w:t>
-        <w:br/>
-        <w:t xml:space="preserve">            Action: Connect</w:t>
-        <w:br/>
-        <w:br/>
-        <w:t>6. Date/Time: [Current Date/Time]</w:t>
-        <w:br/>
-        <w:t xml:space="preserve">   Sender: LinkedIn</w:t>
-        <w:br/>
-        <w:t xml:space="preserve">   Content: More people you may know - Sarah Younis</w:t>
-        <w:br/>
-        <w:t xml:space="preserve">            Action: Connect</w:t>
-        <w:br/>
-        <w:br/>
-        <w:t>7. Date/Time: [Current Date/Time]</w:t>
-        <w:br/>
-        <w:t xml:space="preserve">   Sender: LinkedIn</w:t>
-        <w:br/>
-        <w:t xml:space="preserve">   Content: More people you may know - Robert Youssef</w:t>
-        <w:br/>
-        <w:t xml:space="preserve">            Action: Connect</w:t>
-        <w:br/>
-        <w:br/>
-        <w:t>8. Date/Time: [Current Date/Time]</w:t>
-        <w:br/>
-        <w:t xml:space="preserve">   Sender: LinkedIn</w:t>
-        <w:br/>
-        <w:t xml:space="preserve">   Content: More people you may know - Sakib Junaed</w:t>
-        <w:br/>
-        <w:t xml:space="preserve">            Action: Connect</w:t>
-        <w:br/>
-        <w:br/>
-        <w:t>9. Date/Time: [Current Date/Time]</w:t>
-        <w:br/>
-        <w:t xml:space="preserve">   Sender: LinkedIn</w:t>
-        <w:br/>
-        <w:t xml:space="preserve">   Content: Get the new LinkedIn desktop app</w:t>
-        <w:br/>
-        <w:br/>
-        <w:t>10. Date/Time: [Current Date/Time]</w:t>
-        <w:br/>
-        <w:t xml:space="preserve">    Sender: LinkedIn</w:t>
-        <w:br/>
-        <w:t xml:space="preserve">    Content: Also available on mobile</w:t>
-        <w:br/>
-        <w:br/>
-        <w:t>11. Date/Time: [Current Date/Time]</w:t>
-        <w:br/>
-        <w:t xml:space="preserve">    Sender: LinkedIn</w:t>
-        <w:br/>
-        <w:t xml:space="preserve">    Content: Learn why we included this.</w:t>
+        <w:t xml:space="preserve">   Promise/Acceptance: Providing links to download the LinkedIn desktop app and mobile app for better user experience.</w:t>
       </w:r>
     </w:p>
     <w:p>
@@ -295,21 +782,23 @@
     </w:p>
     <w:p>
       <w:r>
-        <w:t>Timeline:</w:t>
-        <w:br/>
-        <w:br/>
-        <w:t>1. Date/Time: [Current Date/Time]</w:t>
-        <w:br/>
-        <w:t xml:space="preserve">   Sender: do-not-reply@zipcar.com</w:t>
-        <w:br/>
-        <w:t xml:space="preserve">   Content: Your Zipcar verification code is TBBV2Y. This code will expire in 10 minutes.</w:t>
-        <w:br/>
-        <w:br/>
-        <w:t>2. Date/Time: [Current Date/Time]</w:t>
-        <w:br/>
-        <w:t xml:space="preserve">   Sender: do-not-reply@zipcar.com</w:t>
-        <w:br/>
-        <w:t xml:space="preserve">   Content: You’re receiving this email because someone wants to use it on a Zipcar account. If you don’t recognize this message or have any questions, please call Zipcar at 1-866-494-7227.</w:t>
+        <w:t>1. Email from do-not-reply@zipcar.com with subject "Verify your email" on [date/time]</w:t>
+        <w:br/>
+        <w:t xml:space="preserve">   - Promised: Zipcar verification code TBBV2Y</w:t>
+        <w:br/>
+        <w:t xml:space="preserve">   - Accepted: Someone wants to use the code on a Zipcar account</w:t>
+        <w:br/>
+        <w:br/>
+        <w:t>2. Email from do-not-reply@zipcar.com with subject "Your Zipcar verification code is TBBV2Y" on [date/time]</w:t>
+        <w:br/>
+        <w:t xml:space="preserve">   - Accepted: The code will expire in 10 minutes</w:t>
+        <w:br/>
+        <w:t xml:space="preserve">   - Accepted: Reason for receiving the email is someone wants to use the code on a Zipcar account</w:t>
+        <w:br/>
+        <w:br/>
+        <w:t>3. Email from do-not-reply@zipcar.com with subject "Your Zipcar verification code is TBBV2Y" on [date/time]</w:t>
+        <w:br/>
+        <w:t xml:space="preserve">   - Promised: Call Zipcar at 1-866-494-7227 if the recipient doesn't recognize the message or has any questions.</w:t>
       </w:r>
     </w:p>
     <w:p>
@@ -329,41 +818,35 @@
     </w:p>
     <w:p>
       <w:r>
-        <w:t>1. Date/Time: [current date/time]</w:t>
+        <w:t>Timeline:</w:t>
+        <w:br/>
+        <w:br/>
+        <w:t>1. Date/Time: Unknown</w:t>
         <w:br/>
         <w:t xml:space="preserve">   Sender: chat-noreply@google.com</w:t>
         <w:br/>
-        <w:t xml:space="preserve">   Content: Invitation to DisputeLens space in Google Chat</w:t>
-        <w:br/>
-        <w:br/>
-        <w:t>2. Date/Time: [current date/time]</w:t>
+        <w:t xml:space="preserve">   Content: Email with information about the importance of sender identification and invitation to join Google Chat.</w:t>
+        <w:br/>
+        <w:br/>
+        <w:t>2. Date/Time: Unknown</w:t>
         <w:br/>
         <w:t xml:space="preserve">   Sender: chat-noreply@google.com</w:t>
         <w:br/>
-        <w:t xml:space="preserve">   Content: Information about Google Chat and invitation to join the conversation</w:t>
-        <w:br/>
-        <w:br/>
-        <w:t>3. Date/Time: [current date/time]</w:t>
-        <w:br/>
-        <w:t xml:space="preserve">   Sender: chat-noreply@google.com</w:t>
-        <w:br/>
-        <w:t xml:space="preserve">   Content: Reminder email about joining the DisputeLens space in Google Chat</w:t>
-        <w:br/>
-        <w:br/>
-        <w:t xml:space="preserve">Agreed: </w:t>
-        <w:br/>
-        <w:t>- Join the DisputeLens space in Google Chat to participate in team messaging</w:t>
-        <w:br/>
-        <w:t>- Explore Google Chat as an intelligent messaging app built for teams</w:t>
-        <w:br/>
-        <w:br/>
-        <w:t>Timeline:</w:t>
-        <w:br/>
-        <w:t>1. Invitation to DisputeLens space in Google Chat</w:t>
-        <w:br/>
-        <w:t>2. Invitation to join the conversation in Google Chat</w:t>
-        <w:br/>
-        <w:t>3. Reminder to join the DisputeLens space in Google Chat</w:t>
+        <w:t xml:space="preserve">   Content: Email inviting the recipient to join the DisputeLens space in Google Chat.</w:t>
+        <w:br/>
+        <w:br/>
+        <w:t>3. Date/Time: Unknown</w:t>
+        <w:br/>
+        <w:t xml:space="preserve">   Sender: Unknown</w:t>
+        <w:br/>
+        <w:t xml:space="preserve">   Content: Email introducing Google Chat as an intelligent messaging app built for teams.</w:t>
+        <w:br/>
+        <w:br/>
+        <w:t>**Promised/Accepted:</w:t>
+        <w:br/>
+        <w:t>- Invitation to join Google Chat and the DisputeLens space.</w:t>
+        <w:br/>
+        <w:t>- Introduction to Google Chat as an intelligent messaging app built for teams.**</w:t>
       </w:r>
     </w:p>
     <w:p>
@@ -383,19 +866,22 @@
     </w:p>
     <w:p>
       <w:r>
-        <w:t>1. May 3, 2024 1:05 PM - Sajeev Debnath to Daniel Parsons: Request for cost estimate for implementing electrical wiring in the house.</w:t>
-        <w:br/>
-        <w:t>2. May 3, 2024 1:06 PM - Daniel Parsons to Sajeev Debnath: Typical charge is around $20k, asks for more details about the rooms and square footage.</w:t>
-        <w:br/>
-        <w:t>3. May 3, 2024 1:09 PM - Sajeev Debnath to Daniel Parsons: Asks for negotiation due to budget constraints.</w:t>
-        <w:br/>
-        <w:t>4. May 3, 2024 1:10 PM - Daniel Parsons to Sajeev Debnath: Requests agreement for keeping price discussions confidential.</w:t>
-        <w:br/>
-        <w:t>5. May 3, 2024 1:13 PM - Sajeev Debnath to Daniel Parsons: Requests if C$14k would be possible for implementing electrical system, agrees to keep price discussion confidential.</w:t>
-        <w:br/>
-        <w:t>6. May 3, 2024 1:14 PM - Daniel Parsons to Sajeev Debnath: Mentions that the final price will be based on a site walkthrough estimate.</w:t>
-        <w:br/>
-        <w:t>7. May 3, 2024 1:16 PM - Sajeev Debnath to Daniel Parsons: Agrees to a site walkthrough on Monday, May 6th at 2pm.</w:t>
+        <w:t>Timeline:</w:t>
+        <w:br/>
+        <w:br/>
+        <w:t>1. May 3, 2024 1:05 PM - Sajeev Debnath inquires about the cost of implementing electrical wiring in his 2-storey house.</w:t>
+        <w:br/>
+        <w:t>2. May 3, 2024 1:06 PM - Daniel Parsons responds with a typical charge of around $20k and asks for more details on the number of rooms and square footage.</w:t>
+        <w:br/>
+        <w:t>3. May 3, 2024 1:09 PM - Sajeev Debnath asks if there is flexibility in negotiating the price due to his budget constraints.</w:t>
+        <w:br/>
+        <w:t>4. **May 3, 2024 1:10 PM - Daniel Parsons states that they will negotiate further and requests confidentiality regarding price discussions.**</w:t>
+        <w:br/>
+        <w:t>5. May 3, 2024 1:13 PM - Sajeev Debnath questions if $14k would be possible for the electrical system implementation and agrees to keep the conversation confidential.</w:t>
+        <w:br/>
+        <w:t>6. **May 3, 2024 1:14 PM - Daniel Parsons mentions that a site walkthrough will be conducted to provide an estimate based on labor and materials, with a possibility of the final cost exceeding the estimate.**</w:t>
+        <w:br/>
+        <w:t>7. May 3, 2024 1:16 PM - Sajeev Debnath confirms the site walkthrough on Monday, May 6th at 2 pm.</w:t>
       </w:r>
     </w:p>
     <w:p>
@@ -415,42 +901,15 @@
     </w:p>
     <w:p>
       <w:r>
-        <w:t>Timeline:</w:t>
-        <w:br/>
-        <w:br/>
-        <w:t>- May 3, 2024 1:05 PM</w:t>
-        <w:br/>
-        <w:t xml:space="preserve">  Sender: Sajeev Debnath</w:t>
-        <w:br/>
-        <w:t xml:space="preserve">  Request: Inquiring about the cost of implementing electrical wiring for a 2 storey house.</w:t>
-        <w:br/>
-        <w:br/>
-        <w:t>- May 3, 2024 1:06 PM</w:t>
-        <w:br/>
-        <w:t xml:space="preserve">  Sender: Daniel Parsons</w:t>
-        <w:br/>
-        <w:t xml:space="preserve">  Response: Typical charge is around $20k, further information requested.</w:t>
-        <w:br/>
-        <w:br/>
-        <w:t>- May 3, 2024 1:09 PM</w:t>
-        <w:br/>
-        <w:t xml:space="preserve">  Sender: Sajeev Debnath</w:t>
-        <w:br/>
-        <w:t xml:space="preserve">  Request: Negotiation for a lower price due to budget constraints.</w:t>
-        <w:br/>
-        <w:br/>
-        <w:t>- May 3, 2024 1:10 PM</w:t>
-        <w:br/>
-        <w:t xml:space="preserve">  Sender: Daniel Parsons</w:t>
-        <w:br/>
-        <w:t xml:space="preserve">  Response: Agreement made to negotiate further, inquiry about the presence of a bathroom on the 2nd floor.</w:t>
-        <w:br/>
-        <w:br/>
-        <w:t>- May 3, 2024 1:13 PM</w:t>
-        <w:br/>
-        <w:t xml:space="preserve">  Sender: Sajeev Debnath</w:t>
-        <w:br/>
-        <w:t xml:space="preserve">  Request: Agreement to keep price discussions confidential, has a bathroom on the 2nd floor, and inquires about the feasibility of $14k for electrical system implementation.</w:t>
+        <w:t>1. May 3, 2024 1:05 PM - Sajeev Debnath inquired about the cost of implementing electrical wiring in his 2-storey house.</w:t>
+        <w:br/>
+        <w:t>2. May 3, 2024 1:06 PM - Daniel Parsons mentioned a typical charge of around $20k for electrical wiring, requested information on the number of rooms on the second floor and the square footage.</w:t>
+        <w:br/>
+        <w:t>3. **May 3, 2024 1:09 PM - Sajeev Debnath expressed concern about the budget and requested flexibility for negotiating the price.**</w:t>
+        <w:br/>
+        <w:t>4. May 3, 2024 1:10 PM - Daniel Parsons asked for confirmation on the presence of a bathroom on the second floor and requested confidentiality in price discussions.</w:t>
+        <w:br/>
+        <w:t>5. **May 3, 2024 1:13 PM - Sajeev Debnath suggested a budget of $14k and agreed to keep the conversation confidential.**</w:t>
       </w:r>
     </w:p>
     <w:p>
@@ -470,13 +929,13 @@
     </w:p>
     <w:p>
       <w:r>
-        <w:t>Timeline:</w:t>
-        <w:br/>
-        <w:t>1. May 3, 2024 1:05 PM - Sajeev Debnath emails Daniel Parsons asking for the cost of implementing electrical wiring in his 2-storey house.</w:t>
-        <w:br/>
-        <w:t>2. May 3, 2024 1:06 PM - Daniel Parsons responds, stating their typical charge is around $20k and asks for more details about the project.</w:t>
-        <w:br/>
-        <w:t>3. May 3, 2024 1:09 PM - Sajeev Debnath negotiates with Daniel Parsons, expressing concern about the cost exceeding his budget and inquiring about the possibility of negotiating the price further.</w:t>
+        <w:t>1. May 3, 2024 1:05 PM - Sajeev Debnath asked for the cost of implementing electrical wiring in his 2 storey house.</w:t>
+        <w:br/>
+        <w:br/>
+        <w:t>2. May 3, 2024 1:06 PM - Daniel Parsons mentioned the typical charge of around $20k for electrical wiring and requested more details about the rooms and square footage.</w:t>
+        <w:br/>
+        <w:br/>
+        <w:t>3. May 3, 2024 1:09 PM - Sajeev Debnath expressed concern about the cost exceeding his budget and requested flexibility for negotiating the price.</w:t>
       </w:r>
     </w:p>
     <w:p>
@@ -499,10 +958,16 @@
         <w:t>Timeline:</w:t>
         <w:br/>
         <w:br/>
-        <w:t>1. May 3, 2024 1:05 PM - Sajeev Debnath sends an email to Daniel Parsons inquiring about the cost of implementing electrical wiring in his 2-storey house.</w:t>
-        <w:br/>
-        <w:br/>
-        <w:t>2. May 3, 2024 - Daniel Parsons responds stating that the typical charge is around $20k and asks for more details regarding the number of rooms on the second floor and the square footage of the house.</w:t>
+        <w:t>1. May 3, 2024 1:05 PM</w:t>
+        <w:br/>
+        <w:t xml:space="preserve">   - Sender: Sajeev Debnath</w:t>
+        <w:br/>
+        <w:t xml:space="preserve">   - Subject: Electrical Wiring for House</w:t>
+        <w:br/>
+        <w:t xml:space="preserve">   - Sajeev inquired about the cost of implementing electrical wiring for his 2-storey house.</w:t>
+        <w:br/>
+        <w:br/>
+        <w:t>2. **No specific promise or acceptance made in the response from Daniel Parsons.**</w:t>
       </w:r>
     </w:p>
     <w:p>
@@ -522,17 +987,13 @@
     </w:p>
     <w:p>
       <w:r>
-        <w:t>May 7th, 2:30-4pm - Breathe Well workshop accepted by Health &amp; Wellness</w:t>
-        <w:br/>
-        <w:t>May 9th, 11am-12:30pm - Healthy Behaviours workshop promised by Health &amp; Wellness</w:t>
-        <w:br/>
-        <w:t>May 13th, 11am-12:30pm - Sleep Well workshop promised by Health &amp; Wellness</w:t>
-        <w:br/>
-        <w:t>May 15th, 2-4pm - Finding a Therapist workshop promised by Health &amp; Wellness</w:t>
-        <w:br/>
-        <w:t>May 16th, 11am-12:30pm - Emotion Regulation workshop promised by Health &amp; Wellness</w:t>
-        <w:br/>
-        <w:t>May 23rd, 11am-12:30pm - Balanced Living workshop promised by Health &amp; Wellness</w:t>
+        <w:t>- Thurs May 9th, 11am-12:30pm: Healthy Behaviours - Promised by Health &amp; Wellness</w:t>
+        <w:br/>
+        <w:t>- Tues May 7th, 2:30-4pm: Breathe Well - Promised by Health &amp; Wellness</w:t>
+        <w:br/>
+        <w:t>- Mon May 13th, 11am-12:30pm: Sleep Well - Promised by Health &amp; Wellness</w:t>
+        <w:br/>
+        <w:t>- Weds, May 15th, 2-4pm: Finding a Therapist - Promised by Health &amp; Wellness</w:t>
       </w:r>
     </w:p>
     <w:p>
@@ -552,21 +1013,11 @@
     </w:p>
     <w:p>
       <w:r>
-        <w:t>Timeline:</w:t>
-        <w:br/>
-        <w:br/>
-        <w:t>1. Date/Time: Unknown</w:t>
-        <w:br/>
-        <w:t xml:space="preserve">   Sender: The Provost</w:t>
-        <w:br/>
-        <w:t xml:space="preserve">   Content: Locking down specified buildings on St. George Campus with FASE occupancies.</w:t>
-        <w:br/>
-        <w:br/>
-        <w:t>2. Date/Time: Unknown</w:t>
-        <w:br/>
-        <w:t xml:space="preserve">   Sender: Jaro A. Pristupa</w:t>
-        <w:br/>
-        <w:t xml:space="preserve">   Content: Confirmation of the lockdown of Myhal Centre, Sandford Fleming, Galbraith, Wallberg, and Mechanical Engineering buildings with T-Card and fob access only.</w:t>
+        <w:t>1. Date/Time: Not specified</w:t>
+        <w:br/>
+        <w:t xml:space="preserve">   Sender: The Dean</w:t>
+        <w:br/>
+        <w:t xml:space="preserve">   Statement: The Provost let him know that the University is locking down the Myhal Centre along with Sandford Fleming, Galbraith, Wallberg, and Mechanical Engineering...only allowing for T-Card and fob access to those buildings – this will be in place until further notice.</w:t>
       </w:r>
     </w:p>
     <w:p>
@@ -586,9 +1037,24 @@
     </w:p>
     <w:p>
       <w:r>
-        <w:t>1. May 22nd, 10:00 - 10:45 AM PDT - Altium Designer webinar on the value of upgrading to Altium Designer 24 for increased productivity and reduced project expenses. Real-time feature comparisons, design optimization techniques, and efficiency maximization will be covered.</w:t>
-        <w:br/>
-        <w:t>2. Ongoing - Altium Designer 24 training for free to improve design skills and master the latest features. The training includes both instructor-led and on-demand videos for basic and advanced techniques.</w:t>
+        <w:t>1. Content: Exclusive webinar on the value of upgrading to Altium Designer 24, highlighting time and financial advantages.</w:t>
+        <w:br/>
+        <w:t xml:space="preserve">   Date/Time: May 22nd, 10:00 - 10:45 AM PDT</w:t>
+        <w:br/>
+        <w:t xml:space="preserve">   Sender: Altium</w:t>
+        <w:br/>
+        <w:br/>
+        <w:t>2. Content: Start Altium Designer 24 training for free to enhance design skills.</w:t>
+        <w:br/>
+        <w:t xml:space="preserve">   Sender: Altium</w:t>
+        <w:br/>
+        <w:br/>
+        <w:t>3. Content: Links to resources for further learning and growth in PCB design.</w:t>
+        <w:br/>
+        <w:t xml:space="preserve">   Sender: Altium</w:t>
+        <w:br/>
+        <w:br/>
+        <w:t>No promises were explicitly made in the email content provided.</w:t>
       </w:r>
     </w:p>
     <w:p>
@@ -608,44 +1074,28 @@
     </w:p>
     <w:p>
       <w:r>
-        <w:t>- May 22, 2024:</w:t>
-        <w:br/>
-        <w:t xml:space="preserve">  - Email sent by no-reply@accounts.google.com</w:t>
-        <w:br/>
-        <w:t xml:space="preserve">  - Terms of Service updated on May 22, 2024</w:t>
-        <w:br/>
-        <w:t xml:space="preserve">  - Changes won't affect how services are used</w:t>
-        <w:br/>
-        <w:t xml:space="preserve">  - Users can review new terms</w:t>
-        <w:br/>
-        <w:t xml:space="preserve">  - Various instructions for different types of users</w:t>
-        <w:br/>
-        <w:t xml:space="preserve">  - Changes summarized in email</w:t>
-        <w:br/>
-        <w:br/>
-        <w:t>- May 22, 2024:</w:t>
-        <w:br/>
-        <w:t xml:space="preserve">  - Email sent by no-reply@accounts.google.com</w:t>
-        <w:br/>
-        <w:t xml:space="preserve">  - Updated Terms of Service detailed</w:t>
-        <w:br/>
-        <w:t xml:space="preserve">  - Changes include:</w:t>
-        <w:br/>
-        <w:t xml:space="preserve">    - Generative AI terms moved to main Terms</w:t>
-        <w:br/>
-        <w:t xml:space="preserve">    - More clarity on abusive activity</w:t>
-        <w:br/>
-        <w:t xml:space="preserve">    - More details on limitations of liability</w:t>
-        <w:br/>
-        <w:t xml:space="preserve">    - More clarity on disputes</w:t>
-        <w:br/>
-        <w:t xml:space="preserve">    - Updates to reflect service workings</w:t>
-        <w:br/>
-        <w:t xml:space="preserve">    - Specific changes for users in the European Economic Area</w:t>
-        <w:br/>
-        <w:t xml:space="preserve">  - Users who don't agree can remove content or close their account</w:t>
-        <w:br/>
-        <w:t xml:space="preserve">  - Users thanked for using Google services</w:t>
+        <w:t>Timeline of Promises or Acceptances:</w:t>
+        <w:br/>
+        <w:br/>
+        <w:t>1. Date/Time: May 22, 2024</w:t>
+        <w:br/>
+        <w:t xml:space="preserve">   Sender: no-reply@accounts.google.com</w:t>
+        <w:br/>
+        <w:t xml:space="preserve">   Promise/Acceptance: Update to the Terms of Service on May 22, 2024, with no impact on the way services are used.</w:t>
+        <w:br/>
+        <w:br/>
+        <w:t>2. Date/Time: May 22, 2024</w:t>
+        <w:br/>
+        <w:t xml:space="preserve">   Sender: no-reply@accounts.google.com</w:t>
+        <w:br/>
+        <w:t xml:space="preserve">   Promise/Acceptance: Summary of changes in the Terms of Service, including generative AI terms, clarity on abusive activity, limitations of liability, dispute resolution, and updates to reflect service changes.</w:t>
+        <w:br/>
+        <w:br/>
+        <w:t>3. Date/Time: May 22, 2024</w:t>
+        <w:br/>
+        <w:t xml:space="preserve">   Sender: no-reply@accounts.google.com</w:t>
+        <w:br/>
+        <w:t xml:space="preserve">   Promise/Acceptance: If users do not agree to the new terms, they should remove their content and stop using the services, with the option to close their Google Account without penalty.</w:t>
       </w:r>
     </w:p>
     <w:p>
@@ -665,13 +1115,23 @@
     </w:p>
     <w:p>
       <w:r>
-        <w:t>- May 8th: Email sent by The PEY Co-op Team regarding updating PEY300 status and declaring work term by uploading required documents to ECC job portal. Deadline for notification is June 10.</w:t>
-        <w:br/>
-        <w:t>- Date unspecified: Reminder email sent by The PEY Co-op Team to declare work term and update PEY300 status.</w:t>
-        <w:br/>
-        <w:t>- Date unspecified: Email sent by The PEY Co-op Team informing that work term declaration is in process for those who have already declared their work term.</w:t>
-        <w:br/>
-        <w:t>- Date unspecified: Contact information provided for co-op coordinator for any questions regarding the ACORN System Access Fees.</w:t>
+        <w:t>Timeline:</w:t>
+        <w:br/>
+        <w:br/>
+        <w:t>1. May 8: Engineering Career Centre email sent by PEY Co-op Team</w:t>
+        <w:br/>
+        <w:t>- Request to update PEY300 status by filling out a form by June 10</w:t>
+        <w:br/>
+        <w:t>- Reminder to declare work term by uploading required documents to ECC job portal</w:t>
+        <w:br/>
+        <w:t>- Deadline reminder for students to notify and have PEY300 removed by June 10</w:t>
+        <w:br/>
+        <w:t>- **Instruction to contact co-op coordinator for questions, not replying to email**</w:t>
+        <w:br/>
+        <w:t>- Information about ACORN System Access Fees</w:t>
+        <w:br/>
+        <w:br/>
+        <w:t>Overall, the email emphasizes the importance of updating PEY300 status, declaring work term, and notifying the team by the deadline of June 10.</w:t>
       </w:r>
     </w:p>
     <w:p>
@@ -694,11 +1154,15 @@
         <w:t>Timeline:</w:t>
         <w:br/>
         <w:br/>
-        <w:t>- May 6, 2024 at 9 am: Nominations for the May Elections open, as stated in the email from Lavneet Singh, Chief Returning Officer.</w:t>
-        <w:br/>
-        <w:t>- No specific dates mentioned: Encouragement to consider running for open positions in the upcoming Elections to boost resume, contribute to the Skule™ community, or make connections, as mentioned in the email from Lavneet Singh.</w:t>
-        <w:br/>
-        <w:t>- No specific dates mentioned: Inquiries about the upcoming Elections or available positions can be directed to cro@skule.ca, as mentioned in the email from Lavneet Singh.</w:t>
+        <w:t>1. May 6 at 9 am: Nominations open for May 2024 election - Lavneet Singh, Chief Returning Officer</w:t>
+        <w:br/>
+        <w:t>2. Election Notice with list of open positions and key timelines provided - Lavneet Singh, Chief Returning Officer</w:t>
+        <w:br/>
+        <w:t>3. Opportunity to run for open positions to boost resume, contribute to community, or make connections - Lavneet Singh, Chief Returning Officer</w:t>
+        <w:br/>
+        <w:t>4. Questions regarding upcoming Elections or positions can be directed to cro@skule.ca - Lavneet Singh, Chief Returning Officer</w:t>
+        <w:br/>
+        <w:t>5. Contact information provided for inquiries - Jennifer Wu, Vice-President Communications</w:t>
       </w:r>
     </w:p>
     <w:p>
@@ -718,25 +1182,44 @@
     </w:p>
     <w:p>
       <w:r>
-        <w:t>1. Email Date/Time: [Current Date/Time]</w:t>
+        <w:t>1. Date/Time: &lt;Current Date/Time&gt;</w:t>
         <w:br/>
         <w:t xml:space="preserve">   Sender: Smartsheet</w:t>
         <w:br/>
-        <w:t xml:space="preserve">   Content: Smartsheet trial is live, next steps and tips provided.</w:t>
-        <w:br/>
-        <w:br/>
-        <w:t>2. Email Date/Time: [Current Date/Time]</w:t>
+        <w:br/>
+        <w:t>- Your Smartsheet trial is live!</w:t>
+        <w:br/>
+        <w:t>- Helpful tips and resources to start your trial off strong.</w:t>
+        <w:br/>
+        <w:t>- Next steps provided for making the most out of the trial.</w:t>
+        <w:br/>
+        <w:t>- Link to jumpstart the trial provided.</w:t>
+        <w:br/>
+        <w:br/>
+        <w:t>2. Date/Time: &lt;Current Date/Time&gt;</w:t>
         <w:br/>
         <w:t xml:space="preserve">   Sender: Smartsheet</w:t>
         <w:br/>
-        <w:t xml:space="preserve">   Content: Top tips and resources provided to help start the trial successfully.</w:t>
-        <w:br/>
-        <w:br/>
-        <w:t>3. Email Date/Time: [Current Date/Time]</w:t>
+        <w:br/>
+        <w:t>- Top tips and resources for utilizing the trial effectively.</w:t>
+        <w:br/>
+        <w:t>- Link to explore the Template Gallery for prebuilt templates, dashboards, and reports.</w:t>
+        <w:br/>
+        <w:t>- Trending templates suggested for Project Management, Agile Project with Gantt, and Formula Handbook.</w:t>
+        <w:br/>
+        <w:t>- Recommendation to explore Smartsheet at your own pace and find answers in the Help &amp; Learning Center.</w:t>
+        <w:br/>
+        <w:t>- Encouragement to interact with pros and power users in the Smartsheet Community.</w:t>
+        <w:br/>
+        <w:br/>
+        <w:t>3. Date/Time: &lt;Current Date/Time&gt;</w:t>
         <w:br/>
         <w:t xml:space="preserve">   Sender: Smartsheet</w:t>
         <w:br/>
-        <w:t xml:space="preserve">   Content: Tips to explore the template gallery, trending templates suggested, and ways to discover more in the Help &amp; Learning Center and Smartsheet Community.</w:t>
+        <w:br/>
+        <w:t>- Information on unsubscribing or updating email subscription preferences.</w:t>
+        <w:br/>
+        <w:t>- Smartsheet contact details and privacy notice provided.</w:t>
       </w:r>
     </w:p>
     <w:p>

</xml_diff>

<commit_message>
tried to integrate subject specification but the global variable, subjectGlobal is not changing with the buttons. Need to fix.
</commit_message>
<xml_diff>
--- a/timeline.docx
+++ b/timeline.docx
@@ -3,1232 +3,6 @@
 <w:document xmlns:wpc="http://schemas.microsoft.com/office/word/2010/wordprocessingCanvas" xmlns:mo="http://schemas.microsoft.com/office/mac/office/2008/main" xmlns:mc="http://schemas.openxmlformats.org/markup-compatibility/2006" xmlns:mv="urn:schemas-microsoft-com:mac:vml" xmlns:o="urn:schemas-microsoft-com:office:office" xmlns:r="http://schemas.openxmlformats.org/officeDocument/2006/relationships" xmlns:m="http://schemas.openxmlformats.org/officeDocument/2006/math" xmlns:v="urn:schemas-microsoft-com:vml" xmlns:wp14="http://schemas.microsoft.com/office/word/2010/wordprocessingDrawing" xmlns:wp="http://schemas.openxmlformats.org/drawingml/2006/wordprocessingDrawing" xmlns:w10="urn:schemas-microsoft-com:office:word" xmlns:w="http://schemas.openxmlformats.org/wordprocessingml/2006/main" xmlns:w14="http://schemas.microsoft.com/office/word/2010/wordml" xmlns:wpg="http://schemas.microsoft.com/office/word/2010/wordprocessingGroup" xmlns:wpi="http://schemas.microsoft.com/office/word/2010/wordprocessingInk" xmlns:wne="http://schemas.microsoft.com/office/word/2006/wordml" xmlns:wps="http://schemas.microsoft.com/office/word/2010/wordprocessingShape" mc:Ignorable="w14 wp14">
   <w:body>
     <w:p/>
-    <w:p>
-      <w:r>
-        <w:t>Subject: Elevator five-year testing at Bahen Centre for Information Technology (BCIT) (080)</w:t>
-        <w:br/>
-        <w:t>Received Time: 2024-05-06 15:25:00.598000+00:00</w:t>
-        <w:br/>
-      </w:r>
-    </w:p>
-    <w:p>
-      <w:r>
-        <w:t>Timeline:</w:t>
-        <w:br/>
-        <w:t>- **May 6, 2024 1:58 PM** - F&amp;S Service Alerts sent an email regarding the elevator five-year testing at Bahen Centre for Information Technology (BCIT) (080).</w:t>
-        <w:br/>
-        <w:t>- **May 21, 2024** - Car 7 is scheduled for elevator testing.</w:t>
-        <w:br/>
-        <w:t>- **May 22, 2024** - Car 8 is scheduled for elevator testing.</w:t>
-        <w:br/>
-        <w:t>- **May 23, 2024** - Car 9 is scheduled for elevator testing.</w:t>
-      </w:r>
-    </w:p>
-    <w:p>
-      <w:r>
-        <w:br/>
-        <w:t>-------------------------New GPT call------------------------</w:t>
-        <w:br/>
-      </w:r>
-    </w:p>
-    <w:p>
-      <w:r>
-        <w:t>Subject: You could win 1 of 5 trips to Sydney!</w:t>
-        <w:br/>
-        <w:t>Received Time: 2024-05-06 14:02:06.253000+00:00</w:t>
-        <w:br/>
-      </w:r>
-    </w:p>
-    <w:p>
-      <w:r>
-        <w:t>1. **Promised:** A chance to win one of five trips for two to Vancouver and Sydney with VIP access to Cirque du Soleik ECHO and LUZIA shows, a 2-night stay in Vancouver, and a 3-night stay in Sydney.</w:t>
-        <w:br/>
-        <w:t xml:space="preserve">   - **Date/Time:** Not specified</w:t>
-        <w:br/>
-        <w:t xml:space="preserve">   - **Sender:** Air Canada</w:t>
-        <w:br/>
-        <w:br/>
-        <w:t>2. **Promised:** Year-round non-stop flights from Vancouver to Sydney and Brisbane where Cirque du Soleil performs.</w:t>
-        <w:br/>
-        <w:t xml:space="preserve">   - **Date/Time:** Not specified</w:t>
-        <w:br/>
-        <w:t xml:space="preserve">   - **Sender:** Air Canada</w:t>
-      </w:r>
-    </w:p>
-    <w:p>
-      <w:r>
-        <w:br/>
-        <w:t>-------------------------New GPT call------------------------</w:t>
-        <w:br/>
-      </w:r>
-    </w:p>
-    <w:p>
-      <w:r>
-        <w:t>Subject: Nomination for May Elections</w:t>
-        <w:br/>
-        <w:t>Received Time: 2024-05-06 12:11:28.445000+00:00</w:t>
-        <w:br/>
-      </w:r>
-    </w:p>
-    <w:p>
-      <w:r>
-        <w:t>1. Date/Time: May 3</w:t>
-        <w:br/>
-        <w:t>Sender: Lavneet Singh, Chief Returning Officer</w:t>
-        <w:br/>
-        <w:t>- Nominations for the 2024 May elections have begun</w:t>
-        <w:br/>
-        <w:t>- Reminder to nominate for Project Director positions or Speaker of the Board of Directors</w:t>
-        <w:br/>
-        <w:t>- Nominations are determined through interviews, not votes</w:t>
-        <w:br/>
-        <w:t>- Nomination period ends on May 10 at 5pm</w:t>
-        <w:br/>
-        <w:t>- Contact cro@skule.ca for questions or concerns</w:t>
-        <w:br/>
-        <w:br/>
-        <w:t>2. Date/Time: May 3</w:t>
-        <w:br/>
-        <w:t>Sender: Jennifer Wu, Vice-President Communications</w:t>
-        <w:br/>
-        <w:t>- Reminder of election nominations and process</w:t>
-        <w:br/>
-        <w:t>- Contact vpcomm@skule.ca for further inquiries</w:t>
-        <w:br/>
-        <w:br/>
-        <w:t>**3. Date/Time: May 3**</w:t>
-        <w:br/>
-        <w:t>**Sender: Jennifer Wu, Vice-President Communications**</w:t>
-        <w:br/>
-        <w:t>- Information on election and process</w:t>
-        <w:br/>
-        <w:t>- Contact vpcomm@skule.ca for more details</w:t>
-      </w:r>
-    </w:p>
-    <w:p>
-      <w:r>
-        <w:br/>
-        <w:t>-------------------------New GPT call------------------------</w:t>
-        <w:br/>
-      </w:r>
-    </w:p>
-    <w:p>
-      <w:r>
-        <w:t>Subject: Community update and reminders</w:t>
-        <w:br/>
-        <w:t>Received Time: 2024-05-06 12:02:43.007000+00:00</w:t>
-        <w:br/>
-      </w:r>
-    </w:p>
-    <w:p>
-      <w:r>
-        <w:t>Timeline:</w:t>
-        <w:br/>
-        <w:br/>
-        <w:t>1. **May 3, 2022**: Community update and reminders sent by Chris Yip, Dean of Faculty of Applied Science &amp; Engineering at University of Toronto</w:t>
-        <w:br/>
-        <w:br/>
-        <w:t>2. **May 3, 2022**: Reminder to carry TCard and key fobs and not to prop open doors for security reasons.</w:t>
-        <w:br/>
-        <w:br/>
-        <w:t>3. **May 3, 2022**: Reminder to stay updated on UTogether site for community-wide messages related to the ongoing protest.</w:t>
-        <w:br/>
-        <w:br/>
-        <w:t>4. **May 3, 2022**: Information on seeking support through various mental health and wellness resources, academic advisors, graduate administrators, Employee &amp; Family Assistance Program, Human Resources Office, and Diversity &amp; Inclusion resources.</w:t>
-        <w:br/>
-        <w:br/>
-        <w:t>5. **May 3, 2022**: Safety tools provided by the university to ensure a safe campus experience, including UTAlert and U of T Campus Safety app.</w:t>
-      </w:r>
-    </w:p>
-    <w:p>
-      <w:r>
-        <w:br/>
-        <w:t>-------------------------New GPT call------------------------</w:t>
-        <w:br/>
-      </w:r>
-    </w:p>
-    <w:p>
-      <w:r>
-        <w:t>Subject: Update on encampment at the St. George campus</w:t>
-        <w:br/>
-        <w:t>Received Time: 2024-05-06 09:31:55.612000+00:00</w:t>
-        <w:br/>
-      </w:r>
-    </w:p>
-    <w:p>
-      <w:r>
-        <w:t>1. May 6, 2024 - Professor Sandy Welsh and Professor Kelly Hannah-Moffat sent an update email regarding the encampment at the St. George campus.</w:t>
-        <w:br/>
-        <w:t xml:space="preserve">   </w:t>
-        <w:br/>
-        <w:t xml:space="preserve">   - A peaceful conclusion to the unauthorized encampment without the risk of violent confrontation or physical injury is the goal.</w:t>
-        <w:br/>
-        <w:t xml:space="preserve">   </w:t>
-        <w:br/>
-        <w:t xml:space="preserve">   - Working with student representatives in the encampment to address concerns about health and safety, sanitation, emergency and public access, and discriminatory language.</w:t>
-        <w:br/>
-        <w:t xml:space="preserve">   </w:t>
-        <w:br/>
-        <w:t xml:space="preserve">   - Modifications made to fencing around King’s College Circle to enhance safety.</w:t>
-        <w:br/>
-        <w:t xml:space="preserve">   </w:t>
-        <w:br/>
-        <w:t xml:space="preserve">   - Temporary sanitation improvements and additional fence changes planned for the week.</w:t>
-        <w:br/>
-        <w:t xml:space="preserve">   </w:t>
-        <w:br/>
-        <w:t xml:space="preserve">   - Concern about large numbers of the broader public coming to campus for rallies and marches, with incidents of reported assaults and hate speech.</w:t>
-        <w:br/>
-        <w:br/>
-        <w:t>**Please note that the timeline is based on the promises and actions mentioned in the email.</w:t>
-      </w:r>
-    </w:p>
-    <w:p>
-      <w:r>
-        <w:br/>
-        <w:t>-------------------------New GPT call------------------------</w:t>
-        <w:br/>
-      </w:r>
-    </w:p>
-    <w:p>
-      <w:r>
-        <w:t>Subject: Mother's Day sale on now! Save on destinations worldwide</w:t>
-        <w:br/>
-        <w:t>Received Time: 2024-05-06 06:09:40.158000+00:00</w:t>
-        <w:br/>
-      </w:r>
-    </w:p>
-    <w:p>
-      <w:r>
-        <w:t>1. May 5, 2024 at 8:01 p.m. ET - Air Canada sent an email about a Mother's Day sale with a discount on new bookings on Economy, Premium Economy, and Business Class undiscounted Air Canada-published base fares. The offer was valid from May 5, 2024, at 8:01 p.m. ET until May 9, 2024, at 11:59 p.m. ET for travel between May 20, 2024, and December 15, 2024 to destinations within Canada and worldwide in the Air Canada network.</w:t>
-        <w:br/>
-        <w:t>2. May 9, 2024 - Air Canada sent a reminder email about the Mother's Day sale ending on May 9, 2024, and encouraged customers to save on destinations worldwide.</w:t>
-      </w:r>
-    </w:p>
-    <w:p>
-      <w:r>
-        <w:br/>
-        <w:t>-------------------------New GPT call------------------------</w:t>
-        <w:br/>
-      </w:r>
-    </w:p>
-    <w:p>
-      <w:r>
-        <w:t>Subject: Important Update on SPE London Office Closure</w:t>
-        <w:br/>
-        <w:t>Received Time: 2024-05-06 05:39:54.786000+00:00</w:t>
-        <w:br/>
-      </w:r>
-    </w:p>
-    <w:p>
-      <w:r>
-        <w:t>1. January 26: A communication was sent to members regarding the partial closure of the SPE London office, with the final decision to be made by the SPE Board of Directors. The email was sent by an unspecified member of the SPE leadership team.</w:t>
-        <w:br/>
-        <w:br/>
-        <w:t>2. Under the date of January 26, an unspecified member of the SPE leadership team specified that the SPE Board of Directors has approved the partial closure of the UK operations, with the physical office in London closing on June 30. However, seven UK employees will be retained to continue supporting regional and global activities. This includes five employees working remotely from the UK and two relocating to Dubai. The email was signed by Terry Palisch, the 2024 SPE President.</w:t>
-        <w:br/>
-        <w:br/>
-        <w:t>3. No promises or acceptances were made in the update email regarding room for dispute.</w:t>
-      </w:r>
-    </w:p>
-    <w:p>
-      <w:r>
-        <w:br/>
-        <w:t>-------------------------New GPT call------------------------</w:t>
-        <w:br/>
-      </w:r>
-    </w:p>
-    <w:p>
-      <w:r>
-        <w:t>Subject: Re: Locking Down of Specified St. George Campus Buildings with FASE Occupancies</w:t>
-        <w:br/>
-        <w:t>Received Time: 2024-05-05 19:46:29.941000+00:00</w:t>
-        <w:br/>
-      </w:r>
-    </w:p>
-    <w:p>
-      <w:r>
-        <w:t>Timeline:</w:t>
-        <w:br/>
-        <w:br/>
-        <w:t>- May 5th: Email sent by Jaro A. Pristupa, Director of Information Technology, stating that five specified buildings will remain closed on May 6th with Building Patrol presence at designated entry points.</w:t>
-        <w:br/>
-        <w:br/>
-        <w:t>- **"The five closed buildings will continue to be accessible to: Faculty, staff &amp; students with access to a specific building(s) on their fobs/with their T-Cards..."**</w:t>
-        <w:br/>
-        <w:br/>
-        <w:t>- May 5th: Email sent by Jaro A. Pristupa, Director of Information Technology, detailing designated entry points for access to the closed buildings.</w:t>
-        <w:br/>
-        <w:br/>
-        <w:t>- **"University community members for the purposes of attending a specific scheduled event or class that is scheduled in a building or for recognized academic/administrative purposes and who do not have fob or T-Card access; with entry into a building at one of the following Designated Entry Points associated with the Building and staffed by a Campus Safety Building Patrol security guard..."**</w:t>
-      </w:r>
-    </w:p>
-    <w:p>
-      <w:r>
-        <w:br/>
-        <w:t>-------------------------New GPT call------------------------</w:t>
-        <w:br/>
-      </w:r>
-    </w:p>
-    <w:p>
-      <w:r>
-        <w:t>Subject: University of Toronto Engineering recently posted: During the month of May, we celebrate #AsianHeritageMonth. At…</w:t>
-        <w:br/>
-        <w:t>Received Time: 2024-05-05 19:38:41.285000+00:00</w:t>
-        <w:br/>
-      </w:r>
-    </w:p>
-    <w:p>
-      <w:r>
-        <w:t>1. May 11: University of Toronto Engineering posted on LinkedIn about celebrating Asian Heritage Month. The post includes honoring achievements during the month of May.</w:t>
-        <w:br/>
-        <w:br/>
-        <w:t>2. May 11: Sahil Gaba, a Software Engineer at Google and Amazon, shared his experience of interviewing at Google three times.</w:t>
-        <w:br/>
-        <w:br/>
-        <w:t>3. May 11: Mark Benliyan, a Software Engineer at Figma, shared an opportunity for an IT Software Engineering Internship at Databricks.</w:t>
-        <w:br/>
-        <w:br/>
-        <w:t>4. May 11: Borealis AI, with 27,555 followers, sponsored the Toronto AI Practitioners' Network (TAPNET) event.</w:t>
-        <w:br/>
-        <w:br/>
-        <w:t>5. May 11: Iris Wang, a Computer Engineering student at the University of Toronto, announced she will be starting her journey as a System Software Engineer intern at NVIDIA.</w:t>
-      </w:r>
-    </w:p>
-    <w:p>
-      <w:r>
-        <w:br/>
-        <w:t>-------------------------New GPT call------------------------</w:t>
-        <w:br/>
-      </w:r>
-    </w:p>
-    <w:p>
-      <w:r>
-        <w:t>Subject: 📩 Sajeev Debnath, you have  a new message and notification</w:t>
-        <w:br/>
-        <w:t>Received Time: 2024-05-05 19:28:27.458000+00:00</w:t>
-        <w:br/>
-      </w:r>
-    </w:p>
-    <w:p>
-      <w:r>
-        <w:t>1. Date/Time: Unknown</w:t>
-        <w:br/>
-        <w:t xml:space="preserve">   Sender: LinkedIn</w:t>
-        <w:br/>
-        <w:t xml:space="preserve">   Content: Promoted LinkedIn desktop and mobile apps</w:t>
-        <w:br/>
-        <w:t xml:space="preserve">   </w:t>
-        <w:br/>
-        <w:t>2. Date/Time: Unknown</w:t>
-        <w:br/>
-        <w:t xml:space="preserve">   Sender: LinkedIn</w:t>
-        <w:br/>
-        <w:t xml:space="preserve">   Content: Promoted AI four-day work week, Pinterest, and other news</w:t>
-        <w:br/>
-        <w:t xml:space="preserve">   </w:t>
-        <w:br/>
-        <w:t>3. Date/Time: Unknown</w:t>
-        <w:br/>
-        <w:t xml:space="preserve">   Sender: LinkedIn</w:t>
-        <w:br/>
-        <w:t xml:space="preserve">   Content: Promoted article about handling bad days at work</w:t>
-        <w:br/>
-        <w:t xml:space="preserve">   </w:t>
-        <w:br/>
-        <w:t>4. Date/Time: Unknown</w:t>
-        <w:br/>
-        <w:t xml:space="preserve">   Sender: LinkedIn</w:t>
-        <w:br/>
-        <w:t xml:space="preserve">   Content: Daily Rundown of top news</w:t>
-        <w:br/>
-        <w:t xml:space="preserve">   </w:t>
-        <w:br/>
-        <w:t>5. Date/Time: Unknown</w:t>
-        <w:br/>
-        <w:t xml:space="preserve">   Sender: LinkedIn</w:t>
-        <w:br/>
-        <w:t xml:space="preserve">   Content: General LinkedIn footer information and trademark notice.</w:t>
-      </w:r>
-    </w:p>
-    <w:p>
-      <w:r>
-        <w:br/>
-        <w:t>-------------------------New GPT call------------------------</w:t>
-        <w:br/>
-      </w:r>
-    </w:p>
-    <w:p>
-      <w:r>
-        <w:t>Subject: Hatchery Mining Tool</w:t>
-        <w:br/>
-        <w:t>Received Time: 2024-05-05 18:55:08.634000+00:00</w:t>
-        <w:br/>
-      </w:r>
-    </w:p>
-    <w:p>
-      <w:r>
-        <w:t>1. Date/Time: [Date/Time]</w:t>
-        <w:br/>
-        <w:t xml:space="preserve">   Sender: Sasha and Ojei</w:t>
-        <w:br/>
-        <w:t xml:space="preserve">   Promised/Accepted: Filling out the Hatchery Mining Tool form by end of day</w:t>
-        <w:br/>
-        <w:br/>
-        <w:t>2. Date/Time: N/A</w:t>
-        <w:br/>
-        <w:t xml:space="preserve">   Sender: N/A</w:t>
-        <w:br/>
-        <w:t xml:space="preserve">   **Dispute: None**</w:t>
-      </w:r>
-    </w:p>
-    <w:p>
-      <w:r>
-        <w:br/>
-        <w:t>-------------------------New GPT call------------------------</w:t>
-        <w:br/>
-      </w:r>
-    </w:p>
-    <w:p>
-      <w:r>
-        <w:t>Subject: The 1 reason the new LinkedIn is better than the old LinkedIn</w:t>
-        <w:br/>
-        <w:t>Received Time: 2024-05-05 08:16:35.945000+00:00</w:t>
-        <w:br/>
-      </w:r>
-    </w:p>
-    <w:p>
-      <w:r>
-        <w:t>1) Date/Time: Winter 2018</w:t>
-        <w:br/>
-        <w:t xml:space="preserve">   Sender: Jeremy Schifeling</w:t>
-        <w:br/>
-        <w:t xml:space="preserve">   - Free LinkedIn profile review from a LinkedIn insider and a free copy of tech careers book with Kindle Unlimited trial</w:t>
-        <w:br/>
-        <w:br/>
-        <w:t>2) Date/Time: Winter 2018</w:t>
-        <w:br/>
-        <w:t xml:space="preserve">   Sender: Jeremy Schifeling</w:t>
-        <w:br/>
-        <w:t xml:space="preserve">   - Your very own AI career coach and a free copy of ChatGPT for Careers book with Kindle Unlimited or Audible</w:t>
-        <w:br/>
-        <w:br/>
-        <w:t>3) Date/Time: Winter 2018</w:t>
-        <w:br/>
-        <w:t xml:space="preserve">   Sender: Jeremy Schifeling</w:t>
-        <w:br/>
-        <w:t xml:space="preserve">   - Complete step-by-step guide to landing a tech job</w:t>
-        <w:br/>
-        <w:br/>
-        <w:t>4) Date/Time: Winter 2018</w:t>
-        <w:br/>
-        <w:t xml:space="preserve">   Sender: Jeremy Schifeling</w:t>
-        <w:br/>
-        <w:t xml:space="preserve">   - Save 50% on any of my courses with code FINEPRINT on LinkedIn, ChatGPT + tech careers</w:t>
-        <w:br/>
-        <w:br/>
-        <w:t>5) Date/Time: Winter 2018</w:t>
-        <w:br/>
-        <w:t xml:space="preserve">   Sender: Jeremy Schifeling</w:t>
-        <w:br/>
-        <w:t xml:space="preserve">   - Give a course as a gift and get the same discount for helping others succeed</w:t>
-        <w:br/>
-        <w:br/>
-        <w:t>6) Date/Time: Winter 2018</w:t>
-        <w:br/>
-        <w:t xml:space="preserve">   Sender: Jeremy Schifeling</w:t>
-        <w:br/>
-        <w:t xml:space="preserve">   - Bring LinkedIn, ChatGPT, or Tech Career training to your school or organization and take 99% off</w:t>
-        <w:br/>
-        <w:br/>
-        <w:t>**PS: Sick of free career techniques? Unsubscribe anytime.**</w:t>
-      </w:r>
-    </w:p>
-    <w:p>
-      <w:r>
-        <w:br/>
-        <w:t>-------------------------New GPT call------------------------</w:t>
-        <w:br/>
-      </w:r>
-    </w:p>
-    <w:p>
-      <w:r>
-        <w:t>Subject: Recent Canvas Notifications</w:t>
-        <w:br/>
-        <w:t>Received Time: 2024-05-04 20:47:11.514000+00:00</w:t>
-        <w:br/>
-      </w:r>
-    </w:p>
-    <w:p>
-      <w:r>
-        <w:t xml:space="preserve">- Email 1: </w:t>
-        <w:br/>
-        <w:t xml:space="preserve">  - Date/Time: May 4 </w:t>
-        <w:br/>
-        <w:t xml:space="preserve">  - Sender: Canvas Notifications </w:t>
-        <w:br/>
-        <w:t xml:space="preserve">  - Content: Assignment Created - Final Exam, ECE221H1 S LEC0101 20241:Electric and Magnetic Fields</w:t>
-        <w:br/>
-        <w:t xml:space="preserve">                           due: No Due Date</w:t>
-        <w:br/>
-        <w:t xml:space="preserve">                           Click to view &lt;https://q.utoronto.ca/courses/335738/assignments/1287761&gt; </w:t>
-        <w:br/>
-        <w:br/>
-        <w:t>- PROMISED: Final Exam assignment created with no due date.</w:t>
-      </w:r>
-    </w:p>
-    <w:p>
-      <w:r>
-        <w:br/>
-        <w:t>-------------------------New GPT call------------------------</w:t>
-        <w:br/>
-      </w:r>
-    </w:p>
-    <w:p>
-      <w:r>
-        <w:t>Subject: Hatchery Mining Tool</w:t>
-        <w:br/>
-        <w:t>Received Time: 2024-05-04 18:55:10.257000+00:00</w:t>
-        <w:br/>
-      </w:r>
-    </w:p>
-    <w:p>
-      <w:r>
-        <w:t>1. Date/Time: [Current date/time]</w:t>
-        <w:br/>
-        <w:t xml:space="preserve">   Sender: Sasha and Ojei</w:t>
-        <w:br/>
-        <w:t xml:space="preserve">   Content: Reminder to fill out the Hatchery Mining Tool form by end of day today.</w:t>
-        <w:br/>
-        <w:br/>
-        <w:t>2. Date/Time: [Unknown]</w:t>
-        <w:br/>
-        <w:t xml:space="preserve">   Sender: Unknown</w:t>
-        <w:br/>
-        <w:t xml:space="preserve">   Content: **Link to the Hatchery Mining Tool form: https://forms.gle/ifpjuDA8FDJC6138A**</w:t>
-      </w:r>
-    </w:p>
-    <w:p>
-      <w:r>
-        <w:br/>
-        <w:t>-------------------------New GPT call------------------------</w:t>
-        <w:br/>
-      </w:r>
-    </w:p>
-    <w:p>
-      <w:r>
-        <w:t>Subject: Join and drive in minutes</w:t>
-        <w:br/>
-        <w:t>Received Time: 2024-05-04 16:37:06.587000+00:00</w:t>
-        <w:br/>
-      </w:r>
-    </w:p>
-    <w:p>
-      <w:r>
-        <w:t xml:space="preserve">1. Date/Time: 2024-05-01 </w:t>
-        <w:br/>
-        <w:t xml:space="preserve">   Sender: zipcar@your-cart.com </w:t>
-        <w:br/>
-        <w:t xml:space="preserve">   Promise/Acceptance: Importance of receiving email from Zipcar, with a link to learn about sender identification </w:t>
-        <w:br/>
-        <w:br/>
-        <w:t xml:space="preserve">2. Date/Time: 2024-05-01 </w:t>
-        <w:br/>
-        <w:t xml:space="preserve">   Sender: Your Merchandise </w:t>
-        <w:br/>
-        <w:t xml:space="preserve">   Promise/Acceptance: Invitation to finish Zipcar application with on-demand access to cars near you </w:t>
-        <w:br/>
-        <w:br/>
-        <w:t xml:space="preserve">3. Date/Time: 2024-05-01 </w:t>
-        <w:br/>
-        <w:t xml:space="preserve">   Sender: Your Merchandise </w:t>
-        <w:br/>
-        <w:t xml:space="preserve">   Promise/Acceptance: Links to find a car, access account, and help center </w:t>
-        <w:br/>
-        <w:br/>
-        <w:t xml:space="preserve">4. Date/Time: 2024-05-01 </w:t>
-        <w:br/>
-        <w:t xml:space="preserve">   Sender: Your Merchandise </w:t>
-        <w:br/>
-        <w:t xml:space="preserve">   Promise/Acceptance: Reminder to complete Zipcar application for sooner access to drive </w:t>
-        <w:br/>
-        <w:br/>
-        <w:t xml:space="preserve">5. Date/Time: 2024-05-01 </w:t>
-        <w:br/>
-        <w:t xml:space="preserve">   Sender: Your Merchandise </w:t>
-        <w:br/>
-        <w:t xml:space="preserve">   Promise/Acceptance: Invitation to save money and choose from various car options as a Zipcar member </w:t>
-        <w:br/>
-        <w:br/>
-        <w:t xml:space="preserve">6. Date/Time: 2024-05-01 </w:t>
-        <w:br/>
-        <w:t xml:space="preserve">   Sender: Your Merchandise </w:t>
-        <w:br/>
-        <w:t xml:space="preserve">   Promise/Acceptance: Final reminder to complete Zipcar application </w:t>
-        <w:br/>
-        <w:br/>
-        <w:t xml:space="preserve">7. Date/Time: 2024-05-01 </w:t>
-        <w:br/>
-        <w:t xml:space="preserve">   Sender: Your Merchandise </w:t>
-        <w:br/>
-        <w:t xml:space="preserve">   Promise/Acceptance: Information about Zipcar's social media accounts and contact details </w:t>
-        <w:br/>
-        <w:br/>
-        <w:t xml:space="preserve">8. Date/Time: 2024-05-01 </w:t>
-        <w:br/>
-        <w:t xml:space="preserve">   Sender: Your Merchandise </w:t>
-        <w:br/>
-        <w:t xml:space="preserve">   Promise/Acceptance: Privacy notice and terms of use for Zipcar </w:t>
-        <w:br/>
-        <w:br/>
-        <w:t>**Bolded text for dispute: "the sooner you sign up, the sooner you drive"**</w:t>
-      </w:r>
-    </w:p>
-    <w:p>
-      <w:r>
-        <w:br/>
-        <w:t>-------------------------New GPT call------------------------</w:t>
-        <w:br/>
-      </w:r>
-    </w:p>
-    <w:p>
-      <w:r>
-        <w:t>Subject: Congratulate Adam Roberge for starting a new position as Research Intern at Seoul National University</w:t>
-        <w:br/>
-        <w:t>Received Time: 2024-05-03 19:29:59.385000+00:00</w:t>
-        <w:br/>
-      </w:r>
-    </w:p>
-    <w:p>
-      <w:r>
-        <w:t>Timeline:</w:t>
-        <w:br/>
-        <w:t>1. Sept 1st - LinkedIn email notification congratulating Adam Roberge for starting a new position as Research Intern at Seoul National University. Sent by LinkedIn.</w:t>
-        <w:br/>
-        <w:t>2. Sept 1st - LinkedIn email notification congratulating Erie Wu for starting a new position as Engineering Intern - Fuel Handling at Ontario Power Generation. Sent by LinkedIn.</w:t>
-        <w:br/>
-        <w:t>3. Sept 1st - LinkedIn email notification about DisputeLens gaining 2 followers that week. Sent by LinkedIn.</w:t>
-        <w:br/>
-        <w:t>4. Sept 1st - LinkedIn email notification about Daily Rundown news including Loblaw boycott's effect, TD fined, and other top news. Sent by LinkedIn.</w:t>
-        <w:br/>
-        <w:t>5. Sept 1st - LinkedIn email notification offering tips on how to create a more impactful resume. Sent by LinkedIn.</w:t>
-        <w:br/>
-        <w:t>6. Sept 1st - LinkedIn email notification informing about a comment made by Tomek Bartczak, P.Eng on Chris Bruntlett’s post. Sent by LinkedIn.</w:t>
-      </w:r>
-    </w:p>
-    <w:p>
-      <w:r>
-        <w:br/>
-        <w:t>-------------------------New GPT call------------------------</w:t>
-        <w:br/>
-      </w:r>
-    </w:p>
-    <w:p>
-      <w:r>
-        <w:t>Subject: Hatchery Mining Tool</w:t>
-        <w:br/>
-        <w:t>Received Time: 2024-05-03 18:55:09.169000+00:00</w:t>
-        <w:br/>
-      </w:r>
-    </w:p>
-    <w:p>
-      <w:r>
-        <w:t>1. Date/Time: [Timestamp of Email]</w:t>
-        <w:br/>
-        <w:t xml:space="preserve">   Sender: [Sender's Name]</w:t>
-        <w:br/>
-        <w:t xml:space="preserve">   Content: Invitation to fill out the Hatchery Mining Tool form by end of day today.</w:t>
-        <w:br/>
-        <w:br/>
-        <w:t>2. Date/Time: [Timestamp of Email]</w:t>
-        <w:br/>
-        <w:t xml:space="preserve">   Sender: [Sender's Name]</w:t>
-        <w:br/>
-        <w:t xml:space="preserve">   Content: Reminder to fill out the Hatchery Mining Tool form by end of day today.</w:t>
-      </w:r>
-    </w:p>
-    <w:p>
-      <w:r>
-        <w:br/>
-        <w:t>-------------------------New GPT call------------------------</w:t>
-        <w:br/>
-      </w:r>
-    </w:p>
-    <w:p>
-      <w:r>
-        <w:t>Subject: Update on encampment at the St. George campus</w:t>
-        <w:br/>
-        <w:t>Received Time: 2024-05-03 18:14:48.482000+00:00</w:t>
-        <w:br/>
-      </w:r>
-    </w:p>
-    <w:p>
-      <w:r>
-        <w:t>1. May 3, 2024 - Professor Sandy Welsh and Professor Kelly Hannah Moffatt send an update on the encampment at the St. George campus.</w:t>
-        <w:br/>
-        <w:t xml:space="preserve">   </w:t>
-        <w:br/>
-        <w:t>2. May 3, 2024 - Effective 5pm today, most University buildings will be locked this weekend and require fob-access.</w:t>
-        <w:br/>
-        <w:t xml:space="preserve">   </w:t>
-        <w:br/>
-        <w:t>3. May 3, 2024 - Gerstein Library and Robarts Library will remain open to members of the U of T community.</w:t>
-      </w:r>
-    </w:p>
-    <w:p>
-      <w:r>
-        <w:br/>
-        <w:t>-------------------------New GPT call------------------------</w:t>
-        <w:br/>
-      </w:r>
-    </w:p>
-    <w:p>
-      <w:r>
-        <w:t>Subject: Finish your application and get on the road within minutes of joining</w:t>
-        <w:br/>
-        <w:t>Received Time: 2024-05-03 17:37:09.220000+00:00</w:t>
-        <w:br/>
-      </w:r>
-    </w:p>
-    <w:p>
-      <w:r>
-        <w:t>1. Date/Time: [Current date/time]</w:t>
-        <w:br/>
-        <w:t xml:space="preserve">   Sender: zipcar@your-cart.com</w:t>
-        <w:br/>
-        <w:t xml:space="preserve">   Promised: Finish your application today.</w:t>
-        <w:br/>
-        <w:br/>
-        <w:t>2. Date/Time: [Current date/time]</w:t>
-        <w:br/>
-        <w:t xml:space="preserve">   Sender: zipcar@your-cart.com</w:t>
-        <w:br/>
-        <w:t xml:space="preserve">   Accepted: Remember to finish your Zipcar application and get going.</w:t>
-        <w:br/>
-        <w:br/>
-        <w:t>3. Date/Time: [Current date/time]</w:t>
-        <w:br/>
-        <w:t xml:space="preserve">   Sender: zipcar@your-cart.com</w:t>
-        <w:br/>
-        <w:t xml:space="preserve">   Promised: Most people are approved instantly and can book a trip within minutes.</w:t>
-      </w:r>
-    </w:p>
-    <w:p>
-      <w:r>
-        <w:br/>
-        <w:t>-------------------------New GPT call------------------------</w:t>
-        <w:br/>
-      </w:r>
-    </w:p>
-    <w:p>
-      <w:r>
-        <w:t>Subject: 💬 Sajeev, add Emily M. to your network</w:t>
-        <w:br/>
-        <w:t>Received Time: 2024-05-03 16:44:48.231000+00:00</w:t>
-        <w:br/>
-      </w:r>
-    </w:p>
-    <w:p>
-      <w:r>
-        <w:t>1. Date/Time: Current</w:t>
-        <w:br/>
-        <w:t xml:space="preserve">   Sender: LinkedIn</w:t>
-        <w:br/>
-        <w:t xml:space="preserve">   Promise/Acceptance: Introducing Emily M. as a potential connection on LinkedIn, suggesting to add her to the network.</w:t>
-        <w:br/>
-        <w:br/>
-        <w:t>2. Date/Time: Current</w:t>
-        <w:br/>
-        <w:t xml:space="preserve">   Sender: LinkedIn</w:t>
-        <w:br/>
-        <w:t xml:space="preserve">   Promise/Acceptance: Suggesting other potential connections like Harini Mohan, Fu Yamaoka, Aaron Belay, Sarah Younis, Robert Youssef, and Sakib Junaed. Encouraging to connect with them.</w:t>
-        <w:br/>
-        <w:br/>
-        <w:t>3. Date/Time: Current</w:t>
-        <w:br/>
-        <w:t xml:space="preserve">   Sender: LinkedIn</w:t>
-        <w:br/>
-        <w:t xml:space="preserve">   Promise/Acceptance: Providing an option to see more potential connections on LinkedIn.</w:t>
-        <w:br/>
-        <w:br/>
-        <w:t>4. Date/Time: Current</w:t>
-        <w:br/>
-        <w:t xml:space="preserve">   Sender: LinkedIn</w:t>
-        <w:br/>
-        <w:t xml:space="preserve">   Promise/Acceptance: Providing information on how to unsubscribe from People You May Know notification emails and offering help.</w:t>
-        <w:br/>
-        <w:br/>
-        <w:t>5. Date/Time: Current</w:t>
-        <w:br/>
-        <w:t xml:space="preserve">   Sender: LinkedIn</w:t>
-        <w:br/>
-        <w:t xml:space="preserve">   Promise/Acceptance: Providing links to download the LinkedIn desktop app and mobile app for better user experience.</w:t>
-      </w:r>
-    </w:p>
-    <w:p>
-      <w:r>
-        <w:br/>
-        <w:t>-------------------------New GPT call------------------------</w:t>
-        <w:br/>
-      </w:r>
-    </w:p>
-    <w:p>
-      <w:r>
-        <w:t>Subject: Verify your email</w:t>
-        <w:br/>
-        <w:t>Received Time: 2024-05-03 16:33:08.697000+00:00</w:t>
-        <w:br/>
-      </w:r>
-    </w:p>
-    <w:p>
-      <w:r>
-        <w:t>1. Email from do-not-reply@zipcar.com with subject "Verify your email" on [date/time]</w:t>
-        <w:br/>
-        <w:t xml:space="preserve">   - Promised: Zipcar verification code TBBV2Y</w:t>
-        <w:br/>
-        <w:t xml:space="preserve">   - Accepted: Someone wants to use the code on a Zipcar account</w:t>
-        <w:br/>
-        <w:br/>
-        <w:t>2. Email from do-not-reply@zipcar.com with subject "Your Zipcar verification code is TBBV2Y" on [date/time]</w:t>
-        <w:br/>
-        <w:t xml:space="preserve">   - Accepted: The code will expire in 10 minutes</w:t>
-        <w:br/>
-        <w:t xml:space="preserve">   - Accepted: Reason for receiving the email is someone wants to use the code on a Zipcar account</w:t>
-        <w:br/>
-        <w:br/>
-        <w:t>3. Email from do-not-reply@zipcar.com with subject "Your Zipcar verification code is TBBV2Y" on [date/time]</w:t>
-        <w:br/>
-        <w:t xml:space="preserve">   - Promised: Call Zipcar at 1-866-494-7227 if the recipient doesn't recognize the message or has any questions.</w:t>
-      </w:r>
-    </w:p>
-    <w:p>
-      <w:r>
-        <w:br/>
-        <w:t>-------------------------New GPT call------------------------</w:t>
-        <w:br/>
-      </w:r>
-    </w:p>
-    <w:p>
-      <w:r>
-        <w:t>Subject: Welcome to Chat!</w:t>
-        <w:br/>
-        <w:t>Received Time: 2024-05-03 14:43:14.192000+00:00</w:t>
-        <w:br/>
-      </w:r>
-    </w:p>
-    <w:p>
-      <w:r>
-        <w:t>Timeline:</w:t>
-        <w:br/>
-        <w:br/>
-        <w:t>1. Date/Time: Unknown</w:t>
-        <w:br/>
-        <w:t xml:space="preserve">   Sender: chat-noreply@google.com</w:t>
-        <w:br/>
-        <w:t xml:space="preserve">   Content: Email with information about the importance of sender identification and invitation to join Google Chat.</w:t>
-        <w:br/>
-        <w:br/>
-        <w:t>2. Date/Time: Unknown</w:t>
-        <w:br/>
-        <w:t xml:space="preserve">   Sender: chat-noreply@google.com</w:t>
-        <w:br/>
-        <w:t xml:space="preserve">   Content: Email inviting the recipient to join the DisputeLens space in Google Chat.</w:t>
-        <w:br/>
-        <w:br/>
-        <w:t>3. Date/Time: Unknown</w:t>
-        <w:br/>
-        <w:t xml:space="preserve">   Sender: Unknown</w:t>
-        <w:br/>
-        <w:t xml:space="preserve">   Content: Email introducing Google Chat as an intelligent messaging app built for teams.</w:t>
-        <w:br/>
-        <w:br/>
-        <w:t>**Promised/Accepted:</w:t>
-        <w:br/>
-        <w:t>- Invitation to join Google Chat and the DisputeLens space.</w:t>
-        <w:br/>
-        <w:t>- Introduction to Google Chat as an intelligent messaging app built for teams.**</w:t>
-      </w:r>
-    </w:p>
-    <w:p>
-      <w:r>
-        <w:br/>
-        <w:t>-------------------------New GPT call------------------------</w:t>
-        <w:br/>
-      </w:r>
-    </w:p>
-    <w:p>
-      <w:r>
-        <w:t>Subject: Re: Electrical Wiring for House</w:t>
-        <w:br/>
-        <w:t>Received Time: 2024-05-03 13:17:09.521000+00:00</w:t>
-        <w:br/>
-      </w:r>
-    </w:p>
-    <w:p>
-      <w:r>
-        <w:t>Timeline:</w:t>
-        <w:br/>
-        <w:br/>
-        <w:t>1. May 3, 2024 1:05 PM - Sajeev Debnath inquires about the cost of implementing electrical wiring in his 2-storey house.</w:t>
-        <w:br/>
-        <w:t>2. May 3, 2024 1:06 PM - Daniel Parsons responds with a typical charge of around $20k and asks for more details on the number of rooms and square footage.</w:t>
-        <w:br/>
-        <w:t>3. May 3, 2024 1:09 PM - Sajeev Debnath asks if there is flexibility in negotiating the price due to his budget constraints.</w:t>
-        <w:br/>
-        <w:t>4. **May 3, 2024 1:10 PM - Daniel Parsons states that they will negotiate further and requests confidentiality regarding price discussions.**</w:t>
-        <w:br/>
-        <w:t>5. May 3, 2024 1:13 PM - Sajeev Debnath questions if $14k would be possible for the electrical system implementation and agrees to keep the conversation confidential.</w:t>
-        <w:br/>
-        <w:t>6. **May 3, 2024 1:14 PM - Daniel Parsons mentions that a site walkthrough will be conducted to provide an estimate based on labor and materials, with a possibility of the final cost exceeding the estimate.**</w:t>
-        <w:br/>
-        <w:t>7. May 3, 2024 1:16 PM - Sajeev Debnath confirms the site walkthrough on Monday, May 6th at 2 pm.</w:t>
-      </w:r>
-    </w:p>
-    <w:p>
-      <w:r>
-        <w:br/>
-        <w:t>-------------------------New GPT call------------------------</w:t>
-        <w:br/>
-      </w:r>
-    </w:p>
-    <w:p>
-      <w:r>
-        <w:t>Subject: Re: Electrical Wiring for House</w:t>
-        <w:br/>
-        <w:t>Received Time: 2024-05-03 13:14:55.003000+00:00</w:t>
-        <w:br/>
-      </w:r>
-    </w:p>
-    <w:p>
-      <w:r>
-        <w:t>1. May 3, 2024 1:05 PM - Sajeev Debnath inquired about the cost of implementing electrical wiring in his 2-storey house.</w:t>
-        <w:br/>
-        <w:t>2. May 3, 2024 1:06 PM - Daniel Parsons mentioned a typical charge of around $20k for electrical wiring, requested information on the number of rooms on the second floor and the square footage.</w:t>
-        <w:br/>
-        <w:t>3. **May 3, 2024 1:09 PM - Sajeev Debnath expressed concern about the budget and requested flexibility for negotiating the price.**</w:t>
-        <w:br/>
-        <w:t>4. May 3, 2024 1:10 PM - Daniel Parsons asked for confirmation on the presence of a bathroom on the second floor and requested confidentiality in price discussions.</w:t>
-        <w:br/>
-        <w:t>5. **May 3, 2024 1:13 PM - Sajeev Debnath suggested a budget of $14k and agreed to keep the conversation confidential.**</w:t>
-      </w:r>
-    </w:p>
-    <w:p>
-      <w:r>
-        <w:br/>
-        <w:t>-------------------------New GPT call------------------------</w:t>
-        <w:br/>
-      </w:r>
-    </w:p>
-    <w:p>
-      <w:r>
-        <w:t>Subject: Re: Electrical Wiring for House</w:t>
-        <w:br/>
-        <w:t>Received Time: 2024-05-03 13:10:56.897000+00:00</w:t>
-        <w:br/>
-      </w:r>
-    </w:p>
-    <w:p>
-      <w:r>
-        <w:t>1. May 3, 2024 1:05 PM - Sajeev Debnath asked for the cost of implementing electrical wiring in his 2 storey house.</w:t>
-        <w:br/>
-        <w:br/>
-        <w:t>2. May 3, 2024 1:06 PM - Daniel Parsons mentioned the typical charge of around $20k for electrical wiring and requested more details about the rooms and square footage.</w:t>
-        <w:br/>
-        <w:br/>
-        <w:t>3. May 3, 2024 1:09 PM - Sajeev Debnath expressed concern about the cost exceeding his budget and requested flexibility for negotiating the price.</w:t>
-      </w:r>
-    </w:p>
-    <w:p>
-      <w:r>
-        <w:br/>
-        <w:t>-------------------------New GPT call------------------------</w:t>
-        <w:br/>
-      </w:r>
-    </w:p>
-    <w:p>
-      <w:r>
-        <w:t>Subject: Re: Electrical Wiring for House</w:t>
-        <w:br/>
-        <w:t>Received Time: 2024-05-03 13:06:52.270000+00:00</w:t>
-        <w:br/>
-      </w:r>
-    </w:p>
-    <w:p>
-      <w:r>
-        <w:t>Timeline:</w:t>
-        <w:br/>
-        <w:br/>
-        <w:t>1. May 3, 2024 1:05 PM</w:t>
-        <w:br/>
-        <w:t xml:space="preserve">   - Sender: Sajeev Debnath</w:t>
-        <w:br/>
-        <w:t xml:space="preserve">   - Subject: Electrical Wiring for House</w:t>
-        <w:br/>
-        <w:t xml:space="preserve">   - Sajeev inquired about the cost of implementing electrical wiring for his 2-storey house.</w:t>
-        <w:br/>
-        <w:br/>
-        <w:t>2. **No specific promise or acceptance made in the response from Daniel Parsons.**</w:t>
-      </w:r>
-    </w:p>
-    <w:p>
-      <w:r>
-        <w:br/>
-        <w:t>-------------------------New GPT call------------------------</w:t>
-        <w:br/>
-      </w:r>
-    </w:p>
-    <w:p>
-      <w:r>
-        <w:t>Subject: Health &amp; Wellness Workshops - May 2024: ECE - Undergraduate Office</w:t>
-        <w:br/>
-        <w:t>Received Time: 2024-05-03 12:50:41.613000+00:00</w:t>
-        <w:br/>
-      </w:r>
-    </w:p>
-    <w:p>
-      <w:r>
-        <w:t>- Thurs May 9th, 11am-12:30pm: Healthy Behaviours - Promised by Health &amp; Wellness</w:t>
-        <w:br/>
-        <w:t>- Tues May 7th, 2:30-4pm: Breathe Well - Promised by Health &amp; Wellness</w:t>
-        <w:br/>
-        <w:t>- Mon May 13th, 11am-12:30pm: Sleep Well - Promised by Health &amp; Wellness</w:t>
-        <w:br/>
-        <w:t>- Weds, May 15th, 2-4pm: Finding a Therapist - Promised by Health &amp; Wellness</w:t>
-      </w:r>
-    </w:p>
-    <w:p>
-      <w:r>
-        <w:br/>
-        <w:t>-------------------------New GPT call------------------------</w:t>
-        <w:br/>
-      </w:r>
-    </w:p>
-    <w:p>
-      <w:r>
-        <w:t>Subject: Locking Down of Specified St. George Campus Buildings with FASE Occupancies</w:t>
-        <w:br/>
-        <w:t>Received Time: 2024-05-03 12:46:03.883000+00:00</w:t>
-        <w:br/>
-      </w:r>
-    </w:p>
-    <w:p>
-      <w:r>
-        <w:t>1. Date/Time: Not specified</w:t>
-        <w:br/>
-        <w:t xml:space="preserve">   Sender: The Dean</w:t>
-        <w:br/>
-        <w:t xml:space="preserve">   Statement: The Provost let him know that the University is locking down the Myhal Centre along with Sandford Fleming, Galbraith, Wallberg, and Mechanical Engineering...only allowing for T-Card and fob access to those buildings – this will be in place until further notice.</w:t>
-      </w:r>
-    </w:p>
-    <w:p>
-      <w:r>
-        <w:br/>
-        <w:t>-------------------------New GPT call------------------------</w:t>
-        <w:br/>
-      </w:r>
-    </w:p>
-    <w:p>
-      <w:r>
-        <w:t>Subject: See How New Altium Upgrades Can Cut Costs and Enhance Efficiency!</w:t>
-        <w:br/>
-        <w:t>Received Time: 2024-05-03 12:32:55.652000+00:00</w:t>
-        <w:br/>
-      </w:r>
-    </w:p>
-    <w:p>
-      <w:r>
-        <w:t>1. Content: Exclusive webinar on the value of upgrading to Altium Designer 24, highlighting time and financial advantages.</w:t>
-        <w:br/>
-        <w:t xml:space="preserve">   Date/Time: May 22nd, 10:00 - 10:45 AM PDT</w:t>
-        <w:br/>
-        <w:t xml:space="preserve">   Sender: Altium</w:t>
-        <w:br/>
-        <w:br/>
-        <w:t>2. Content: Start Altium Designer 24 training for free to enhance design skills.</w:t>
-        <w:br/>
-        <w:t xml:space="preserve">   Sender: Altium</w:t>
-        <w:br/>
-        <w:br/>
-        <w:t>3. Content: Links to resources for further learning and growth in PCB design.</w:t>
-        <w:br/>
-        <w:t xml:space="preserve">   Sender: Altium</w:t>
-        <w:br/>
-        <w:br/>
-        <w:t>No promises were explicitly made in the email content provided.</w:t>
-      </w:r>
-    </w:p>
-    <w:p>
-      <w:r>
-        <w:br/>
-        <w:t>-------------------------New GPT call------------------------</w:t>
-        <w:br/>
-      </w:r>
-    </w:p>
-    <w:p>
-      <w:r>
-        <w:t>Subject: Learn more about our updated Terms of Service</w:t>
-        <w:br/>
-        <w:t>Received Time: 2024-05-03 12:29:49.974000+00:00</w:t>
-        <w:br/>
-      </w:r>
-    </w:p>
-    <w:p>
-      <w:r>
-        <w:t>Timeline of Promises or Acceptances:</w:t>
-        <w:br/>
-        <w:br/>
-        <w:t>1. Date/Time: May 22, 2024</w:t>
-        <w:br/>
-        <w:t xml:space="preserve">   Sender: no-reply@accounts.google.com</w:t>
-        <w:br/>
-        <w:t xml:space="preserve">   Promise/Acceptance: Update to the Terms of Service on May 22, 2024, with no impact on the way services are used.</w:t>
-        <w:br/>
-        <w:br/>
-        <w:t>2. Date/Time: May 22, 2024</w:t>
-        <w:br/>
-        <w:t xml:space="preserve">   Sender: no-reply@accounts.google.com</w:t>
-        <w:br/>
-        <w:t xml:space="preserve">   Promise/Acceptance: Summary of changes in the Terms of Service, including generative AI terms, clarity on abusive activity, limitations of liability, dispute resolution, and updates to reflect service changes.</w:t>
-        <w:br/>
-        <w:br/>
-        <w:t>3. Date/Time: May 22, 2024</w:t>
-        <w:br/>
-        <w:t xml:space="preserve">   Sender: no-reply@accounts.google.com</w:t>
-        <w:br/>
-        <w:t xml:space="preserve">   Promise/Acceptance: If users do not agree to the new terms, they should remove their content and stop using the services, with the option to close their Google Account without penalty.</w:t>
-      </w:r>
-    </w:p>
-    <w:p>
-      <w:r>
-        <w:br/>
-        <w:t>-------------------------New GPT call------------------------</w:t>
-        <w:br/>
-      </w:r>
-    </w:p>
-    <w:p>
-      <w:r>
-        <w:t>Subject: [IMPORTANT!] Declare Your PEY300 Status: Deadline June 10</w:t>
-        <w:br/>
-        <w:t>Received Time: 2024-05-03 09:59:42.782000+00:00</w:t>
-        <w:br/>
-      </w:r>
-    </w:p>
-    <w:p>
-      <w:r>
-        <w:t>Timeline:</w:t>
-        <w:br/>
-        <w:br/>
-        <w:t>1. May 8: Engineering Career Centre email sent by PEY Co-op Team</w:t>
-        <w:br/>
-        <w:t>- Request to update PEY300 status by filling out a form by June 10</w:t>
-        <w:br/>
-        <w:t>- Reminder to declare work term by uploading required documents to ECC job portal</w:t>
-        <w:br/>
-        <w:t>- Deadline reminder for students to notify and have PEY300 removed by June 10</w:t>
-        <w:br/>
-        <w:t>- **Instruction to contact co-op coordinator for questions, not replying to email**</w:t>
-        <w:br/>
-        <w:t>- Information about ACORN System Access Fees</w:t>
-        <w:br/>
-        <w:br/>
-        <w:t>Overall, the email emphasizes the importance of updating PEY300 status, declaring work term, and notifying the team by the deadline of June 10.</w:t>
-      </w:r>
-    </w:p>
-    <w:p>
-      <w:r>
-        <w:br/>
-        <w:t>-------------------------New GPT call------------------------</w:t>
-        <w:br/>
-      </w:r>
-    </w:p>
-    <w:p>
-      <w:r>
-        <w:t>Subject: May 2024 Election Nominations</w:t>
-        <w:br/>
-        <w:t>Received Time: 2024-05-03 01:38:05.079000+00:00</w:t>
-        <w:br/>
-      </w:r>
-    </w:p>
-    <w:p>
-      <w:r>
-        <w:t>Timeline:</w:t>
-        <w:br/>
-        <w:br/>
-        <w:t>1. May 6 at 9 am: Nominations open for May 2024 election - Lavneet Singh, Chief Returning Officer</w:t>
-        <w:br/>
-        <w:t>2. Election Notice with list of open positions and key timelines provided - Lavneet Singh, Chief Returning Officer</w:t>
-        <w:br/>
-        <w:t>3. Opportunity to run for open positions to boost resume, contribute to community, or make connections - Lavneet Singh, Chief Returning Officer</w:t>
-        <w:br/>
-        <w:t>4. Questions regarding upcoming Elections or positions can be directed to cro@skule.ca - Lavneet Singh, Chief Returning Officer</w:t>
-        <w:br/>
-        <w:t>5. Contact information provided for inquiries - Jennifer Wu, Vice-President Communications</w:t>
-      </w:r>
-    </w:p>
-    <w:p>
-      <w:r>
-        <w:br/>
-        <w:t>-------------------------New GPT call------------------------</w:t>
-        <w:br/>
-      </w:r>
-    </w:p>
-    <w:p>
-      <w:r>
-        <w:t>Subject: Your Smartsheet trial is live!</w:t>
-        <w:br/>
-        <w:t>Received Time: 2024-05-02 21:08:28.234000+00:00</w:t>
-        <w:br/>
-      </w:r>
-    </w:p>
-    <w:p>
-      <w:r>
-        <w:t>1. Date/Time: &lt;Current Date/Time&gt;</w:t>
-        <w:br/>
-        <w:t xml:space="preserve">   Sender: Smartsheet</w:t>
-        <w:br/>
-        <w:br/>
-        <w:t>- Your Smartsheet trial is live!</w:t>
-        <w:br/>
-        <w:t>- Helpful tips and resources to start your trial off strong.</w:t>
-        <w:br/>
-        <w:t>- Next steps provided for making the most out of the trial.</w:t>
-        <w:br/>
-        <w:t>- Link to jumpstart the trial provided.</w:t>
-        <w:br/>
-        <w:br/>
-        <w:t>2. Date/Time: &lt;Current Date/Time&gt;</w:t>
-        <w:br/>
-        <w:t xml:space="preserve">   Sender: Smartsheet</w:t>
-        <w:br/>
-        <w:br/>
-        <w:t>- Top tips and resources for utilizing the trial effectively.</w:t>
-        <w:br/>
-        <w:t>- Link to explore the Template Gallery for prebuilt templates, dashboards, and reports.</w:t>
-        <w:br/>
-        <w:t>- Trending templates suggested for Project Management, Agile Project with Gantt, and Formula Handbook.</w:t>
-        <w:br/>
-        <w:t>- Recommendation to explore Smartsheet at your own pace and find answers in the Help &amp; Learning Center.</w:t>
-        <w:br/>
-        <w:t>- Encouragement to interact with pros and power users in the Smartsheet Community.</w:t>
-        <w:br/>
-        <w:br/>
-        <w:t>3. Date/Time: &lt;Current Date/Time&gt;</w:t>
-        <w:br/>
-        <w:t xml:space="preserve">   Sender: Smartsheet</w:t>
-        <w:br/>
-        <w:br/>
-        <w:t>- Information on unsubscribing or updating email subscription preferences.</w:t>
-        <w:br/>
-        <w:t>- Smartsheet contact details and privacy notice provided.</w:t>
-      </w:r>
-    </w:p>
-    <w:p>
-      <w:r>
-        <w:br/>
-        <w:t>-------------------------New GPT call------------------------</w:t>
-        <w:br/>
-      </w:r>
-    </w:p>
     <w:sectPr>
       <w:pgSz w:w="12240" w:h="15840"/>
       <w:pgMar w:top="1440" w:right="1800" w:bottom="1440" w:left="1800" w:header="720" w:footer="720" w:gutter="0"/>

</xml_diff>

<commit_message>
Integrated 2 more if-else statements in the formTimeline function
</commit_message>
<xml_diff>
--- a/timeline.docx
+++ b/timeline.docx
@@ -3,6 +3,1519 @@
 <w:document xmlns:wpc="http://schemas.microsoft.com/office/word/2010/wordprocessingCanvas" xmlns:mo="http://schemas.microsoft.com/office/mac/office/2008/main" xmlns:mc="http://schemas.openxmlformats.org/markup-compatibility/2006" xmlns:mv="urn:schemas-microsoft-com:mac:vml" xmlns:o="urn:schemas-microsoft-com:office:office" xmlns:r="http://schemas.openxmlformats.org/officeDocument/2006/relationships" xmlns:m="http://schemas.openxmlformats.org/officeDocument/2006/math" xmlns:v="urn:schemas-microsoft-com:vml" xmlns:wp14="http://schemas.microsoft.com/office/word/2010/wordprocessingDrawing" xmlns:wp="http://schemas.openxmlformats.org/drawingml/2006/wordprocessingDrawing" xmlns:w10="urn:schemas-microsoft-com:office:word" xmlns:w="http://schemas.openxmlformats.org/wordprocessingml/2006/main" xmlns:w14="http://schemas.microsoft.com/office/word/2010/wordml" xmlns:wpg="http://schemas.microsoft.com/office/word/2010/wordprocessingGroup" xmlns:wpi="http://schemas.microsoft.com/office/word/2010/wordprocessingInk" xmlns:wne="http://schemas.microsoft.com/office/word/2006/wordml" xmlns:wps="http://schemas.microsoft.com/office/word/2010/wordprocessingShape" mc:Ignorable="w14 wp14">
   <w:body>
     <w:p/>
+    <w:p>
+      <w:r>
+        <w:t>Subject: Hot Off the AI Furnace 🧨🔥 - May 9</w:t>
+        <w:br/>
+        <w:t>Received Time: 2024-05-09 14:15:10.783000+00:00</w:t>
+        <w:br/>
+      </w:r>
+    </w:p>
+    <w:p>
+      <w:r>
+        <w:t>1. May 9, 2024 - The AI Furnace sends an email with the subject "Hot Off the AI Furnace 🧨🔥 - May 9" discussing The AI Titans Summit, Updates &amp; Events.</w:t>
+        <w:br/>
+        <w:t>2. May 9, 2024 - The AI Furnace sends an email providing information about The AI Titans Summit happening in NYC on May 13, introducing two headliners Dominik Mate Kovacs and Sarah Nagy.</w:t>
+        <w:br/>
+        <w:t>3. May 9, 2024 - The AI Furnace sends an email recapping past events including the AI Happy Hour in Boston, dinner in Dubai, and curated events in London and NYC.</w:t>
+        <w:br/>
+        <w:t>4. May 9, 2024 - The AI Furnace sends an email inviting recipients to sign up for AI Furnace Syndicate for angel investing opportunities and funding for AI startups.</w:t>
+        <w:br/>
+        <w:t>5. May 9, 2024 - The AI Furnace sends an email with information on how to update email preferences or unsubscribe.</w:t>
+        <w:br/>
+        <w:t>6. May 9, 2024 - The AI Furnace sends an email with copyright information and contact details.</w:t>
+        <w:br/>
+        <w:t>7. May 9, 2024 - The AI Furnace sends an email powered by beehiiv.</w:t>
+      </w:r>
+    </w:p>
+    <w:p>
+      <w:r>
+        <w:br/>
+        <w:t>-------------------------New GPT call------------------------</w:t>
+        <w:br/>
+      </w:r>
+    </w:p>
+    <w:p>
+      <w:r>
+        <w:t>Subject: “engineering intern”: Dayforce - UI Engineering Intern 4 Months - Fall 2024 and more</w:t>
+        <w:br/>
+        <w:t>Received Time: 2024-05-09 14:06:04.623000+00:00</w:t>
+        <w:br/>
+      </w:r>
+    </w:p>
+    <w:p>
+      <w:r>
+        <w:t>1. PROMISED: Dayforce UI Engineering Intern 4 Months - Fall 2024</w:t>
+        <w:br/>
+        <w:t>- Sent by LinkedIn Job Alert</w:t>
+        <w:br/>
+        <w:t>- Date/Time: Not specified</w:t>
+        <w:br/>
+        <w:br/>
+        <w:t>2. PROMISED: UI Engineering Intern 4 Months - Fall 2024 at Dayforce</w:t>
+        <w:br/>
+        <w:t>- Sent by LinkedIn Job Alert</w:t>
+        <w:br/>
+        <w:t>- Date/Time: Not specified</w:t>
+        <w:br/>
+        <w:br/>
+        <w:t>3. ACCEPTED: Geomatics Engineering Intern at Trimble Inc.</w:t>
+        <w:br/>
+        <w:t>- Sent by LinkedIn Job Alert</w:t>
+        <w:br/>
+        <w:t>- Date/Time: Not specified</w:t>
+      </w:r>
+    </w:p>
+    <w:p>
+      <w:r>
+        <w:br/>
+        <w:t>-------------------------New GPT call------------------------</w:t>
+        <w:br/>
+      </w:r>
+    </w:p>
+    <w:p>
+      <w:r>
+        <w:t>Subject: Sajeev, your Position is added! Take these next steps for more success.</w:t>
+        <w:br/>
+        <w:t>Received Time: 2024-05-09 12:07:22.970000+00:00</w:t>
+        <w:br/>
+      </w:r>
+    </w:p>
+    <w:p>
+      <w:r>
+        <w:t>1. Promise: Congratulations on your new position as Co-Founder at DisputeLens!</w:t>
+        <w:br/>
+        <w:t xml:space="preserve">   - Sent by: LinkedIn</w:t>
+        <w:br/>
+        <w:t xml:space="preserve">   - Date/Time: Not specified</w:t>
+        <w:br/>
+        <w:br/>
+        <w:t>2. Promise: Connect with people you may know from DisputeLens</w:t>
+        <w:br/>
+        <w:t xml:space="preserve">   - Sent by: LinkedIn</w:t>
+        <w:br/>
+        <w:t xml:space="preserve">   - Date/Time: Not specified</w:t>
+        <w:br/>
+        <w:br/>
+        <w:t>3. Promise: Showcase your expertise by adding relevant skills</w:t>
+        <w:br/>
+        <w:t xml:space="preserve">   - Sent by: LinkedIn</w:t>
+        <w:br/>
+        <w:t xml:space="preserve">   - Date/Time: Not specified</w:t>
+        <w:br/>
+        <w:br/>
+        <w:t>4. Promise: Celebrate your new position by sharing a post</w:t>
+        <w:br/>
+        <w:t xml:space="preserve">   - Sent by: LinkedIn</w:t>
+        <w:br/>
+        <w:t xml:space="preserve">   - Date/Time: Not specified</w:t>
+        <w:br/>
+        <w:br/>
+        <w:t>5. Promise: Build trust with your network by verifying your identity for free</w:t>
+        <w:br/>
+        <w:t xml:space="preserve">   - Sent by: LinkedIn</w:t>
+        <w:br/>
+        <w:t xml:space="preserve">   - Date/Time: Not specified</w:t>
+        <w:br/>
+        <w:br/>
+        <w:t>6. Promise: This email was intended for Sajeev Debnath</w:t>
+        <w:br/>
+        <w:t xml:space="preserve">   - Sent by: LinkedIn</w:t>
+        <w:br/>
+        <w:t xml:space="preserve">   - Date/Time: Not specified</w:t>
+      </w:r>
+    </w:p>
+    <w:p>
+      <w:r>
+        <w:br/>
+        <w:t>-------------------------New GPT call------------------------</w:t>
+        <w:br/>
+      </w:r>
+    </w:p>
+    <w:p>
+      <w:r>
+        <w:t>Subject: 💬 Eric Jiawei He recently posted</w:t>
+        <w:br/>
+        <w:t>Received Time: 2024-05-08 20:04:21.958000+00:00</w:t>
+        <w:br/>
+      </w:r>
+    </w:p>
+    <w:p>
+      <w:r>
+        <w:t>- Eric Jiawei He posted about heading to ICLR in Vienna next week</w:t>
+        <w:br/>
+        <w:t>- Joonseo Park shared about starting a new position as Software Development Engineer in Test Co-op</w:t>
+        <w:br/>
+        <w:t>- Mark Benliyan posted about Intel Corporation releasing Machine Learning for Computer Science postgraduate students</w:t>
+        <w:br/>
+        <w:t>- Sahil Gaba discussed "The 5-Second Rule" he wished he knew 10 years ago</w:t>
+        <w:br/>
+        <w:br/>
+        <w:t>Unfortunately, the specific date and time of each post is not provided in the email.</w:t>
+      </w:r>
+    </w:p>
+    <w:p>
+      <w:r>
+        <w:br/>
+        <w:t>-------------------------New GPT call------------------------</w:t>
+        <w:br/>
+      </w:r>
+    </w:p>
+    <w:p>
+      <w:r>
+        <w:t>Subject: Hatchery Mining Tool</w:t>
+        <w:br/>
+        <w:t>Received Time: 2024-05-08 18:55:11.493000+00:00</w:t>
+        <w:br/>
+      </w:r>
+    </w:p>
+    <w:p>
+      <w:r>
+        <w:t xml:space="preserve">1. PROMISED: Sasha and Ojei sent out the Hatchery Mining Tool form link to be filled out by the end of the day. </w:t>
+        <w:br/>
+        <w:t xml:space="preserve">   Date/Time: Not specified</w:t>
+        <w:br/>
+        <w:t xml:space="preserve">   Sender: Sasha and Ojei</w:t>
+        <w:br/>
+        <w:t xml:space="preserve">   </w:t>
+        <w:br/>
+        <w:t xml:space="preserve">2. ACCEPTED: The recipient is expected to fill out the form using the provided link. </w:t>
+        <w:br/>
+        <w:t xml:space="preserve">   Date/Time: Not specified</w:t>
+        <w:br/>
+        <w:t xml:space="preserve">   Sender: Not specified</w:t>
+      </w:r>
+    </w:p>
+    <w:p>
+      <w:r>
+        <w:br/>
+        <w:t>-------------------------New GPT call------------------------</w:t>
+        <w:br/>
+      </w:r>
+    </w:p>
+    <w:p>
+      <w:r>
+        <w:t>Subject: Update on encampment at the St. George Campus</w:t>
+        <w:br/>
+        <w:t>Received Time: 2024-05-08 17:55:10.641000+00:00</w:t>
+        <w:br/>
+      </w:r>
+    </w:p>
+    <w:p>
+      <w:r>
+        <w:t>- May 8, 2024: Sandy Welsh and Professor Kelly Hannah-Moffat sent an email updating the community on the encampment at the St. George campus and promising to work towards a peaceful resolution through dialogue. They also highlighted safety concerns that need to be urgently addressed before further discussions take place.</w:t>
+      </w:r>
+    </w:p>
+    <w:p>
+      <w:r>
+        <w:br/>
+        <w:t>-------------------------New GPT call------------------------</w:t>
+        <w:br/>
+      </w:r>
+    </w:p>
+    <w:p>
+      <w:r>
+        <w:t>Subject: Grad gift</w:t>
+        <w:br/>
+        <w:t>Received Time: 2024-05-08 16:57:59.660000+00:00</w:t>
+        <w:br/>
+      </w:r>
+    </w:p>
+    <w:p>
+      <w:r>
+        <w:t>1. PROMISED: Grad gift offer - 80% off career courses with code NEWGRAD, ability to turn purchase into a gift during checkout</w:t>
+        <w:br/>
+        <w:t xml:space="preserve">   - DATE/TIME: Not specified</w:t>
+        <w:br/>
+        <w:t xml:space="preserve">   - SENT BY: Jeremy Schifeling</w:t>
+        <w:br/>
+        <w:br/>
+        <w:t>2. PROMISED: Three bonus goodies including free resources, 50% off courses with code FINEPRINT, and 99% off training for schools/organizations</w:t>
+        <w:br/>
+        <w:t xml:space="preserve">   - DATE/TIME: Not specified</w:t>
+        <w:br/>
+        <w:t xml:space="preserve">   - SENT BY: Jeremy Schifeling</w:t>
+      </w:r>
+    </w:p>
+    <w:p>
+      <w:r>
+        <w:br/>
+        <w:t>-------------------------New GPT call------------------------</w:t>
+        <w:br/>
+      </w:r>
+    </w:p>
+    <w:p>
+      <w:r>
+        <w:t>Subject: The International Student Experience Student Advisory Committee (ISESAC): ECE - Undergraduate Office</w:t>
+        <w:br/>
+        <w:t>Received Time: 2024-05-08 15:38:08.307000+00:00</w:t>
+        <w:br/>
+      </w:r>
+    </w:p>
+    <w:p>
+      <w:r>
+        <w:t>1. Date/Time: May 10, 2024 11:59PM</w:t>
+        <w:br/>
+        <w:t xml:space="preserve">   Sender: International Student Experience Student Advisory Committee (ISESAC) - ECE Undergraduate Office</w:t>
+        <w:br/>
+        <w:t xml:space="preserve">   Promised: Applications are open for the 2024-2025 term</w:t>
+        <w:br/>
+        <w:t xml:space="preserve">   Accepted: Interested individuals can apply by filling out the Microsoft form by the deadline</w:t>
+        <w:br/>
+        <w:br/>
+        <w:t>2. Date/Time: Unknown</w:t>
+        <w:br/>
+        <w:t xml:space="preserve">   Sender: Centre for International Experience (CIE)</w:t>
+        <w:br/>
+        <w:t xml:space="preserve">   Promised: Join to improve services and create a supportive community for international students</w:t>
+        <w:br/>
+        <w:t xml:space="preserve">   Accepted: Interested individuals can join the International Student Experience Student Advisory Committee (ISESAC)</w:t>
+        <w:br/>
+        <w:br/>
+        <w:t>3. Date/Time: Unknown</w:t>
+        <w:br/>
+        <w:t xml:space="preserve">   Sender: Centre for International Experience (CIE)</w:t>
+        <w:br/>
+        <w:t xml:space="preserve">   Promised: ISESAC provides advice and feedback on international student experience</w:t>
+        <w:br/>
+        <w:t xml:space="preserve">   Accepted: Individuals can provide advice and feedback on the strategic direction, services, physical space, and programming related to international student experience on the U of T St. George campus. </w:t>
+        <w:br/>
+        <w:br/>
+        <w:t>4. Date/Time: Unknown</w:t>
+        <w:br/>
+        <w:t xml:space="preserve">   Sender: Centre for International Experience (CIE)</w:t>
+        <w:br/>
+        <w:t xml:space="preserve">   Promised: Learn more about ISESAC</w:t>
+        <w:br/>
+        <w:t xml:space="preserve">   Accepted: Individuals can find more information about ISESAC on the provided link.</w:t>
+      </w:r>
+    </w:p>
+    <w:p>
+      <w:r>
+        <w:br/>
+        <w:t>-------------------------New GPT call------------------------</w:t>
+        <w:br/>
+      </w:r>
+    </w:p>
+    <w:p>
+      <w:r>
+        <w:t>Subject: RE: Dispute Lens Pitch - UofT Hatchery</w:t>
+        <w:br/>
+        <w:t>Received Time: 2024-05-08 14:27:47.959000+00:00</w:t>
+        <w:br/>
+      </w:r>
+    </w:p>
+    <w:p>
+      <w:r>
+        <w:t>1. PROMISED: Free attendance for UofT individuals at Rotman conference</w:t>
+        <w:br/>
+        <w:t xml:space="preserve">   Date/Time: Tuesday, May 7, 2024 6:11 PM</w:t>
+        <w:br/>
+        <w:t xml:space="preserve">   Sender: Sajeev Debnath</w:t>
+        <w:br/>
+        <w:t xml:space="preserve">   </w:t>
+        <w:br/>
+        <w:t>2. ACCEPTED: Recommendation to check out Rotman conference for potential overlap with project</w:t>
+        <w:br/>
+        <w:t xml:space="preserve">   Date/Time: Tuesday, May 7, 2024 6:11 PM</w:t>
+        <w:br/>
+        <w:t xml:space="preserve">   Sender: Jim</w:t>
+        <w:br/>
+        <w:t xml:space="preserve">   </w:t>
+        <w:br/>
+        <w:t>3. PROMISED: Sharing of pitch deck for advisory meeting</w:t>
+        <w:br/>
+        <w:t xml:space="preserve">   Date/Time: Tuesday, May 7, 2024 6:11 PM</w:t>
+        <w:br/>
+        <w:t xml:space="preserve">   Sender: Sajeev Debnath</w:t>
+      </w:r>
+    </w:p>
+    <w:p>
+      <w:r>
+        <w:br/>
+        <w:t>-------------------------New GPT call------------------------</w:t>
+        <w:br/>
+      </w:r>
+    </w:p>
+    <w:p>
+      <w:r>
+        <w:t>Subject: “engineering intern”: Shopify - Engineering Internships, Fall 2024 and more</w:t>
+        <w:br/>
+        <w:t>Received Time: 2024-05-08 14:14:52.426000+00:00</w:t>
+        <w:br/>
+      </w:r>
+    </w:p>
+    <w:p>
+      <w:r>
+        <w:t>1. Shopify Engineering Internships, Fall 2024:</w:t>
+        <w:br/>
+        <w:t xml:space="preserve">   - PROMISED: Engineering Internships, Fall 2024</w:t>
+        <w:br/>
+        <w:t xml:space="preserve">   - Date/Time: Not specified</w:t>
+        <w:br/>
+        <w:t xml:space="preserve">   - Sender: LinkedIn Job Alert System</w:t>
+        <w:br/>
+        <w:br/>
+        <w:t>2. Engineering Internships, Fall 2024 at Shopify:</w:t>
+        <w:br/>
+        <w:t xml:space="preserve">   - ACCEPTED: NAMER (Remote) - Shopify</w:t>
+        <w:br/>
+        <w:t xml:space="preserve">   - Date/Time: Not specified</w:t>
+        <w:br/>
+        <w:t xml:space="preserve">   - Sender: LinkedIn Job Alert System</w:t>
+        <w:br/>
+        <w:br/>
+        <w:t>3. Engineering Intern at Thales:</w:t>
+        <w:br/>
+        <w:t xml:space="preserve">   - ACCEPTED: Toronto, ON (Hybrid) - Thales</w:t>
+        <w:br/>
+        <w:t xml:space="preserve">   - Date/Time: Not specified</w:t>
+        <w:br/>
+        <w:t xml:space="preserve">   - Sender: LinkedIn Job Alert System</w:t>
+        <w:br/>
+        <w:br/>
+        <w:t>4. Software Engineering Intern - Internal Tools - (Remote) Fall 2024 at Super.com:</w:t>
+        <w:br/>
+        <w:t xml:space="preserve">   - ACCEPTED: Toronto, ON (Remote) - Super.com</w:t>
+        <w:br/>
+        <w:t xml:space="preserve">   - Date/Time: Not specified</w:t>
+        <w:br/>
+        <w:t xml:space="preserve">   - Sender: LinkedIn Job Alert System</w:t>
+        <w:br/>
+        <w:br/>
+        <w:t>5. Data Engineering Intern (Remote) - Fall 2024 at Super.com:</w:t>
+        <w:br/>
+        <w:t xml:space="preserve">   - ACCEPTED: Toronto, ON (Remote) - Super.com</w:t>
+        <w:br/>
+        <w:t xml:space="preserve">   - Date/Time: Not specified</w:t>
+        <w:br/>
+        <w:t xml:space="preserve">   - Sender: LinkedIn Job Alert System</w:t>
+      </w:r>
+    </w:p>
+    <w:p>
+      <w:r>
+        <w:br/>
+        <w:t>-------------------------New GPT call------------------------</w:t>
+        <w:br/>
+      </w:r>
+    </w:p>
+    <w:p>
+      <w:r>
+        <w:t>Subject: Take advantage of the Psychology Network</w:t>
+        <w:br/>
+        <w:t>Received Time: 2024-05-08 12:54:43.798000+00:00</w:t>
+        <w:br/>
+      </w:r>
+    </w:p>
+    <w:p>
+      <w:r>
+        <w:t>1. PROMISED: Free live webinar on "Beating Worries About the Future During and Between Semesters" by Dr. Jean-Marc Assaad on June 5th at 12pm EDT /10am MDT/ 9am PDT. (Sent by Studentcare)</w:t>
+        <w:br/>
+        <w:t>- Date/Time: June 5th at 12pm EDT /10am MDT/ 9am PDT</w:t>
+        <w:br/>
+        <w:br/>
+        <w:t>2. PROMISED: Preferred rates on psychology services through the Studentcare Psychology Network. (Sent by Studentcare)</w:t>
+        <w:br/>
+        <w:t>- Link to discover the network provided.</w:t>
+        <w:br/>
+        <w:br/>
+        <w:t>3. ACCEPTED: Partnership with PsyVitalitï to offer preferred rates on 50-minute individual adult therapy or coaching sessions. (Sent by Studentcare)</w:t>
+        <w:br/>
+        <w:t>- Link provided to check if the Plan has psychology coverage.</w:t>
+        <w:br/>
+        <w:br/>
+        <w:t>4. ACCEPTED: Remote appointments offered by PsyVitalitï through secure videoconferencing or phone. (Sent by Studentcare)</w:t>
+        <w:br/>
+        <w:t>- Link provided for PsyVitalitï's online booking service.</w:t>
+        <w:br/>
+        <w:br/>
+        <w:t>5. PROMISED: PsyVitalitï offers services beyond psychotherapy, including academic coaching, career coaching, vocational assessments, health coaching, and sports coaching. (Sent by Studentcare)</w:t>
+        <w:br/>
+        <w:t>- Various links provided for each specific service offered by PsyVitalitï.</w:t>
+      </w:r>
+    </w:p>
+    <w:p>
+      <w:r>
+        <w:br/>
+        <w:t>-------------------------New GPT call------------------------</w:t>
+        <w:br/>
+      </w:r>
+    </w:p>
+    <w:p>
+      <w:r>
+        <w:t>Subject: Re: Electrical Wiring for House</w:t>
+        <w:br/>
+        <w:t>Received Time: 2024-05-08 11:46:27.322000+00:00</w:t>
+        <w:br/>
+      </w:r>
+    </w:p>
+    <w:p>
+      <w:r>
+        <w:t>1. PROMISED: Site walkthrough scheduled for Monday, May 6th at 2pm</w:t>
+        <w:br/>
+        <w:t xml:space="preserve">   - Date/Time: May 3, 2024 13:17</w:t>
+        <w:br/>
+        <w:t xml:space="preserve">   - Sent by: Daniel Parsons</w:t>
+        <w:br/>
+        <w:br/>
+        <w:t>2. PROMISED: Estimate to be provided after site walkthrough, price may exceed estimate</w:t>
+        <w:br/>
+        <w:t xml:space="preserve">   - Date/Time: May 3, 2024 13:14</w:t>
+        <w:br/>
+        <w:t xml:space="preserve">   - Sent by: Daniel Parsons</w:t>
+        <w:br/>
+        <w:br/>
+        <w:t>3. ACCEPTED: Agreement to negotiate further on pricing</w:t>
+        <w:br/>
+        <w:t xml:space="preserve">   - Date/Time: May 3, 2024 13:10</w:t>
+        <w:br/>
+        <w:t xml:space="preserve">   - Sent by: Sajeev Debnath</w:t>
+        <w:br/>
+        <w:br/>
+        <w:t>4. ACCEPTED: Request to keep price discussions confidential</w:t>
+        <w:br/>
+        <w:t xml:space="preserve">   - Date/Time: May 3, 2024 13:10</w:t>
+        <w:br/>
+        <w:t xml:space="preserve">   - Sent by: Daniel Parsons</w:t>
+        <w:br/>
+        <w:br/>
+        <w:t>5. PROMISED: Typical cost is around $20k, more details needed for specific price</w:t>
+        <w:br/>
+        <w:t xml:space="preserve">   - Date/Time: May 3, 2024 13:06</w:t>
+        <w:br/>
+        <w:t xml:space="preserve">   - Sent by: Daniel Parsons</w:t>
+        <w:br/>
+        <w:br/>
+        <w:t>6. ACCEPTED: Looking for cost estimate for electrical wiring in 2 storey house</w:t>
+        <w:br/>
+        <w:t xml:space="preserve">   - Date/Time: May 3, 2024 13:05</w:t>
+        <w:br/>
+        <w:t xml:space="preserve">   - Sent by: Sajeev Debnath</w:t>
+        <w:br/>
+        <w:br/>
+        <w:t>7. PROMISED: Delay in project, electrical wiring work pushed back about a week</w:t>
+        <w:br/>
+        <w:t xml:space="preserve">   - Date/Time: May 3, 2024 13:17</w:t>
+        <w:br/>
+        <w:t xml:space="preserve">   - Sent by: Daniel Parsons</w:t>
+      </w:r>
+    </w:p>
+    <w:p>
+      <w:r>
+        <w:br/>
+        <w:t>-------------------------New GPT call------------------------</w:t>
+        <w:br/>
+      </w:r>
+    </w:p>
+    <w:p>
+      <w:r>
+        <w:t>Subject: Urgent: Career Services Has An Exciting Spring Deal</w:t>
+        <w:br/>
+        <w:t>Received Time: 2024-05-08 09:05:03.149000+00:00</w:t>
+        <w:br/>
+      </w:r>
+    </w:p>
+    <w:p>
+      <w:r>
+        <w:t>1. PROMISED: Career Services offering a 25% discount on full-stack career services</w:t>
+        <w:br/>
+        <w:t xml:space="preserve">   - Date/Time: Spring season</w:t>
+        <w:br/>
+        <w:t xml:space="preserve">   - Sender: Career Services</w:t>
+        <w:br/>
+        <w:br/>
+        <w:t>2. ACCEPTED: Sajeev received the email promoting the 25% discount on career services</w:t>
+        <w:br/>
+        <w:t xml:space="preserve">   - Date/Time: Spring season</w:t>
+        <w:br/>
+        <w:t xml:space="preserve">   - Sender: Career Services</w:t>
+        <w:br/>
+        <w:br/>
+        <w:t>3. PROMISED: Career Services guiding through the job application process, including resume polishing, cover letter crafting, and LinkedIn profile optimization</w:t>
+        <w:br/>
+        <w:t xml:space="preserve">   - Date/Time: Spring season</w:t>
+        <w:br/>
+        <w:t xml:space="preserve">   - Sender: Career Services</w:t>
+        <w:br/>
+        <w:br/>
+        <w:t>4. PROMISED: Use of discount code SPRING25 to avail the 25% discount on career services</w:t>
+        <w:br/>
+        <w:t xml:space="preserve">   - Date/Time: Spring season</w:t>
+        <w:br/>
+        <w:t xml:space="preserve">   - Sender: Career Services</w:t>
+        <w:br/>
+        <w:br/>
+        <w:t>5. PROMISED: Fast-Track Career Success with ATS-friendly resumes and personalized cover letters</w:t>
+        <w:br/>
+        <w:t xml:space="preserve">   - Date/Time: Spring season</w:t>
+        <w:br/>
+        <w:t xml:space="preserve">   - Sender: Career Services</w:t>
+        <w:br/>
+        <w:br/>
+        <w:t>6. PROMISED: Networking assistance and LinkedIn profile optimization with industry-specific keywords</w:t>
+        <w:br/>
+        <w:t xml:space="preserve">   - Date/Time: Spring season</w:t>
+        <w:br/>
+        <w:t xml:space="preserve">   - Sender: Career Services</w:t>
+        <w:br/>
+        <w:br/>
+        <w:t>7. PROMISED: Secure place in career services and schedule a free consultation with a career coach</w:t>
+        <w:br/>
+        <w:t xml:space="preserve">   - Date/Time: Spring season</w:t>
+        <w:br/>
+        <w:t xml:space="preserve">   - Sender: Career Services</w:t>
+        <w:br/>
+        <w:br/>
+        <w:t>8. PROMISED: Encouragement to invest in oneself and act fast to stay ahead of the competition</w:t>
+        <w:br/>
+        <w:t xml:space="preserve">   - Date/Time: Spring season</w:t>
+        <w:br/>
+        <w:t xml:space="preserve">   - Sender: Career Services</w:t>
+        <w:br/>
+        <w:br/>
+        <w:t>9. ACCEPTED: Sajeev received the invitation to schedule a free consultation with a career coach</w:t>
+        <w:br/>
+        <w:t xml:space="preserve">   - Date/Time: Spring season</w:t>
+        <w:br/>
+        <w:t xml:space="preserve">   - Sender: Career Services</w:t>
+        <w:br/>
+        <w:br/>
+        <w:t>10. PROMISED: Excitement to inspire and assist in career growth</w:t>
+        <w:br/>
+        <w:t xml:space="preserve">    - Date/Time: Spring season</w:t>
+        <w:br/>
+        <w:t xml:space="preserve">    - Sender: Career Services</w:t>
+      </w:r>
+    </w:p>
+    <w:p>
+      <w:r>
+        <w:br/>
+        <w:t>-------------------------New GPT call------------------------</w:t>
+        <w:br/>
+      </w:r>
+    </w:p>
+    <w:p>
+      <w:r>
+        <w:t>Subject: Worldwide savings are still on but not for long</w:t>
+        <w:br/>
+        <w:t>Received Time: 2024-05-08 06:02:56.260000+00:00</w:t>
+        <w:br/>
+      </w:r>
+    </w:p>
+    <w:p>
+      <w:r>
+        <w:t xml:space="preserve">1. May 5, 2024 at 8:01 p.m. ET - Air Canada </w:t>
+        <w:br/>
+        <w:t xml:space="preserve">   - PROMISED: Discount on new bookings on Economy, Premium Economy, Business Class undiscounted Air Canada-published base fares for travel from May 20, 2024 to December 15, 2024. </w:t>
+        <w:br/>
+        <w:t xml:space="preserve">   - ACCEPTED: Customers who book new flights within Canada or between Canada and worldwide destinations within the Air Canada network. </w:t>
+        <w:br/>
+        <w:br/>
+        <w:t xml:space="preserve">2. May 6, 2024 - Air Canada </w:t>
+        <w:br/>
+        <w:t xml:space="preserve">   - PROMISED: Earn 3 bonus Aeroplan points for every $1 spent on Air Canada Gift Card purchases of $1,000 or more until May 12, 2024. </w:t>
+        <w:br/>
+        <w:t xml:space="preserve">   - ACCEPTED: Aeroplan Members </w:t>
+        <w:br/>
+        <w:br/>
+        <w:t xml:space="preserve">3. May 6, 2024 - Air Canada </w:t>
+        <w:br/>
+        <w:t xml:space="preserve">   - PROMISED: Purchase an Air Canada Student Flight Pass for travel within select zones for 12 consecutive months. </w:t>
+        <w:br/>
+        <w:t xml:space="preserve">   - ACCEPTED: Canadian students enrolled in Canadian schools with an Aeroplan membership and valid email address. </w:t>
+        <w:br/>
+        <w:br/>
+        <w:t xml:space="preserve">4. May 6, 2024 to May 19, 2024 - Air Canada </w:t>
+        <w:br/>
+        <w:t xml:space="preserve">   - PROMISED: Save up to 25% on hotel reservations made during this period for travel until September 30, 2024. </w:t>
+        <w:br/>
+        <w:t xml:space="preserve">   - ACCEPTED: Customers making hotel reservations. </w:t>
+        <w:br/>
+        <w:br/>
+        <w:t xml:space="preserve">5. Ongoing - Air Canada </w:t>
+        <w:br/>
+        <w:t xml:space="preserve">   - PROMISED: Savings on car rentals with up to 25% off Avis and Budget base rates, plus the opportunity to earn up to 2 Aeroplan points per dollar spent. </w:t>
+        <w:br/>
+        <w:t xml:space="preserve">   - ACCEPTED: Customers booking car rentals. </w:t>
+        <w:br/>
+        <w:br/>
+        <w:t xml:space="preserve">6. Ongoing - Air Canada </w:t>
+        <w:br/>
+        <w:t xml:space="preserve">   - PROMISED: Introducing the Apple Reward Store where customers can redeem points for Apple products with a wider selection. </w:t>
+        <w:br/>
+        <w:t xml:space="preserve">   - ACCEPTED: Customers redeeming points for Apple products. </w:t>
+        <w:br/>
+        <w:br/>
+        <w:t>Overall, customers have the opportunity to save on flights, hotel reservations, car rentals, and Apple products with various promotions and offers from Air Canada.</w:t>
+      </w:r>
+    </w:p>
+    <w:p>
+      <w:r>
+        <w:br/>
+        <w:t>-------------------------New GPT call------------------------</w:t>
+        <w:br/>
+      </w:r>
+    </w:p>
+    <w:p>
+      <w:r>
+        <w:t>Subject: Take advantage of the Psychology Network</w:t>
+        <w:br/>
+        <w:t>Received Time: 2024-05-08 12:54:43.798000+00:00</w:t>
+        <w:br/>
+      </w:r>
+    </w:p>
+    <w:p>
+      <w:r>
+        <w:t>1. PROMISED: Free Live Webinar on Beating Worries About the Future During and Between Semesters</w:t>
+        <w:br/>
+        <w:t xml:space="preserve">   - Date/Time: June 5th at 12pm EDT /10am MDT/ 9am PDT</w:t>
+        <w:br/>
+        <w:t xml:space="preserve">   - Sender: Studentcare</w:t>
+        <w:br/>
+        <w:t xml:space="preserve">   - Date: Not specified</w:t>
+        <w:br/>
+        <w:br/>
+        <w:t>2. PROMISED: Preferred rates on psychology services through the Studentcare Psychology Network</w:t>
+        <w:br/>
+        <w:t xml:space="preserve">   - Sender: Studentcare</w:t>
+        <w:br/>
+        <w:t xml:space="preserve">   - Date: Not specified</w:t>
+        <w:br/>
+        <w:br/>
+        <w:t>3. ACCEPTED: Partnership with PsyVitalitï to offer 50-minute individual adult therapy or coaching sessions at preferred rates</w:t>
+        <w:br/>
+        <w:t xml:space="preserve">   - Sender: Studentcare</w:t>
+        <w:br/>
+        <w:t xml:space="preserve">   - Date: Not specified</w:t>
+        <w:br/>
+        <w:br/>
+        <w:t>4. PROMISED: Various coaching services offered by PsyVitalitï, including Academic Coaching, Career Coaching, Vocational Assessments, Health Coaching, and Sports Coaching</w:t>
+        <w:br/>
+        <w:t xml:space="preserve">   - Sender: Studentcare</w:t>
+        <w:br/>
+        <w:t xml:space="preserve">   - Date: Not specified</w:t>
+      </w:r>
+    </w:p>
+    <w:p>
+      <w:r>
+        <w:br/>
+        <w:t>-------------------------New GPT call------------------------</w:t>
+        <w:br/>
+      </w:r>
+    </w:p>
+    <w:p>
+      <w:r>
+        <w:t>Subject: Re: Electrical Wiring for House</w:t>
+        <w:br/>
+        <w:t>Received Time: 2024-05-08 11:46:27.322000+00:00</w:t>
+        <w:br/>
+      </w:r>
+    </w:p>
+    <w:p>
+      <w:r>
+        <w:t>1. PROMISED: Site walkthrough scheduled for Monday, May 6th at 2pm.</w:t>
+        <w:br/>
+        <w:t xml:space="preserve">   Date/Time: May 3, 2024 13:17</w:t>
+        <w:br/>
+        <w:t xml:space="preserve">   Sender: Daniel Parsons</w:t>
+        <w:br/>
+        <w:br/>
+        <w:t>2. ACCEPTED: Agreement to keep price discussions confidential.</w:t>
+        <w:br/>
+        <w:t xml:space="preserve">   Date/Time: May 3, 2024 13:10</w:t>
+        <w:br/>
+        <w:t xml:space="preserve">   Sender: Daniel Parsons</w:t>
+        <w:br/>
+        <w:br/>
+        <w:t>3. PROMISED: Initial estimate of around $20k for typical charge.</w:t>
+        <w:br/>
+        <w:t xml:space="preserve">   Date/Time: May 3, 2024 13:06</w:t>
+        <w:br/>
+        <w:t xml:space="preserve">   Sender: Daniel Parsons</w:t>
+        <w:br/>
+        <w:br/>
+        <w:t>4. PROMISED: Negotiation possible for price flexibility.</w:t>
+        <w:br/>
+        <w:t xml:space="preserve">   Date/Time: May 3, 2024 13:06</w:t>
+        <w:br/>
+        <w:t xml:space="preserve">   Sender: Daniel Parsons</w:t>
+        <w:br/>
+        <w:br/>
+        <w:t>5. ACCEPTED: Agreement to negotiate further on price.</w:t>
+        <w:br/>
+        <w:t xml:space="preserve">   Date/Time: May 3, 2024 13:13</w:t>
+        <w:br/>
+        <w:t xml:space="preserve">   Sender: Sajeev Debnath</w:t>
+        <w:br/>
+        <w:br/>
+        <w:t>6. PROMISED: Possible delay by a week due to weather on another project.</w:t>
+        <w:br/>
+        <w:t xml:space="preserve">   Date/Time: May 3, 2024 13:17</w:t>
+        <w:br/>
+        <w:t xml:space="preserve">   Sender: Daniel Parsons</w:t>
+        <w:br/>
+        <w:br/>
+        <w:t>7. ACCEPTED: Agreement to push back the project by a week.</w:t>
+        <w:br/>
+        <w:t xml:space="preserve">   Date/Time: May 3, 2024 13:17</w:t>
+        <w:br/>
+        <w:t xml:space="preserve">   Sender: Sajeev Debnath</w:t>
+      </w:r>
+    </w:p>
+    <w:p>
+      <w:r>
+        <w:br/>
+        <w:t>-------------------------New GPT call------------------------</w:t>
+        <w:br/>
+      </w:r>
+    </w:p>
+    <w:p>
+      <w:r>
+        <w:t>Subject: Urgent: Career Services Has An Exciting Spring Deal</w:t>
+        <w:br/>
+        <w:t>Received Time: 2024-05-08 09:05:03.149000+00:00</w:t>
+        <w:br/>
+      </w:r>
+    </w:p>
+    <w:p>
+      <w:r>
+        <w:t>- PROMISED: Spring Deal with 25% discount on full-stack career services</w:t>
+        <w:br/>
+        <w:t xml:space="preserve">  - AGREED: Sajeev</w:t>
+        <w:br/>
+        <w:t xml:space="preserve">  - Date/Time: Spring season</w:t>
+        <w:br/>
+        <w:t xml:space="preserve">  - Sender: Career Services</w:t>
+        <w:br/>
+        <w:br/>
+        <w:t>- PROMISED: Guidance through job application process including resume polishing, cover letter crafting, and LinkedIn profile optimization</w:t>
+        <w:br/>
+        <w:t xml:space="preserve">  - AGREED: Sajeev</w:t>
+        <w:br/>
+        <w:t xml:space="preserve">  - Date/Time: Spring season</w:t>
+        <w:br/>
+        <w:t xml:space="preserve">  - Sender: Career Services</w:t>
+        <w:br/>
+        <w:br/>
+        <w:t>- PROMISED: Fast-Track Career Success with ATS-friendly resumes and personalized cover letters</w:t>
+        <w:br/>
+        <w:t xml:space="preserve">  - AGREED: Sajeev</w:t>
+        <w:br/>
+        <w:t xml:space="preserve">  - Date/Time: Spring season</w:t>
+        <w:br/>
+        <w:t xml:space="preserve">  - Sender: Career Services</w:t>
+        <w:br/>
+        <w:br/>
+        <w:t>- PROMISED: Connecting and Optimizing LinkedIn Profile with industry-specific keywords</w:t>
+        <w:br/>
+        <w:t xml:space="preserve">  - AGREED: Sajeev</w:t>
+        <w:br/>
+        <w:t xml:space="preserve">  - Date/Time: Spring season</w:t>
+        <w:br/>
+        <w:t xml:space="preserve">  - Sender: Career Services</w:t>
+        <w:br/>
+        <w:br/>
+        <w:t>- PROMISED: Free consultation with career coaches</w:t>
+        <w:br/>
+        <w:t xml:space="preserve">  - AGREED: Sajeev</w:t>
+        <w:br/>
+        <w:t xml:space="preserve">  - Date/Time: Spring season</w:t>
+        <w:br/>
+        <w:t xml:space="preserve">  - Sender: Career Services</w:t>
+      </w:r>
+    </w:p>
+    <w:p>
+      <w:r>
+        <w:br/>
+        <w:t>-------------------------New GPT call------------------------</w:t>
+        <w:br/>
+      </w:r>
+    </w:p>
+    <w:p>
+      <w:r>
+        <w:t>Subject: Worldwide savings are still on but not for long</w:t>
+        <w:br/>
+        <w:t>Received Time: 2024-05-08 06:02:56.260000+00:00</w:t>
+        <w:br/>
+      </w:r>
+    </w:p>
+    <w:p>
+      <w:r>
+        <w:t>1. PROMISED: Save on destinations worldwide for travel from May 20 to December 15, including all summer travel. Book now and save wherever you want to go; Canada, the U.S., Mexico, the Caribbean, South America, Europe or Asia‑Pacific - sale ends May 13, 2024. (Sent by Air Canada on May 5, 2024 at 8:01 p.m. ET)</w:t>
+        <w:br/>
+        <w:t xml:space="preserve">   </w:t>
+        <w:br/>
+        <w:t>2. PROMISED: Save $400 per couple on tour packages with Air Canada Vacations® for travel this year to Europe. Book by June 2. (Sent by Air Canada on April 22, 2024 at 12:01 a.m. ET)</w:t>
+        <w:br/>
+        <w:br/>
+        <w:t>3. PROMISED: Earn 3 bonus Aeroplan points/$1 spent on Air Canada Gift Card purchases of $1,000 or more until May 12. (Sent by Air Canada on May 6, 2024 at 12:01 a.m. ET)</w:t>
+        <w:br/>
+        <w:br/>
+        <w:t>4. PROMISED: Save up to 25% on exciting destinations around the world for a limited time, including St. John’s, Copenhagen, Victoria and more. (Sent by Air Canada, date not specified)</w:t>
+        <w:br/>
+        <w:br/>
+        <w:t>5. PROMISED: Introducing the Apple Reward Store for redeeming Aeroplan points for Apple products with more selection than ever before. (Sent by Air Canada, date not specified)</w:t>
+        <w:br/>
+        <w:br/>
+        <w:t>ACCEPTED: Visit the Aeroplan eStore Terms and Conditions for more information.</w:t>
+      </w:r>
+    </w:p>
+    <w:p>
+      <w:r>
+        <w:br/>
+        <w:t>-------------------------New GPT call------------------------</w:t>
+        <w:br/>
+      </w:r>
+    </w:p>
+    <w:p>
+      <w:r>
+        <w:t>Subject: 9 new things that you might not know: May 7 - 21</w:t>
+        <w:br/>
+        <w:t>Received Time: 2024-05-07 20:36:01.086000+00:00</w:t>
+        <w:br/>
+      </w:r>
+    </w:p>
+    <w:p>
+      <w:r>
+        <w:t>1. PROMISED - Transformation era</w:t>
+        <w:br/>
+        <w:t>- Date/Time: May 7</w:t>
+        <w:br/>
+        <w:t>- Sender: University of Toronto Student Life</w:t>
+        <w:br/>
+        <w:t>- Content: Introduction to a new era with new platforms for event and service registration, redesigning self-care plans, and providing academic boost through research opportunities.</w:t>
+        <w:br/>
+        <w:br/>
+        <w:t>2. PROMISED - Undergrad research hub</w:t>
+        <w:br/>
+        <w:t>- Date/Time: May 7</w:t>
+        <w:br/>
+        <w:t>- Sender: University of Toronto Student Life</w:t>
+        <w:br/>
+        <w:t>- Content: Encouraging students to explore research opportunities at U of T through the new Undergraduate Research Hub.</w:t>
+        <w:br/>
+        <w:br/>
+        <w:t>3. PROMISED - Rest up</w:t>
+        <w:br/>
+        <w:t>- Date/Time: May 13</w:t>
+        <w:br/>
+        <w:t>- Sender: University of Toronto Student Life</w:t>
+        <w:br/>
+        <w:t>- Content: Providing information on how to improve sleep for busy or stressed individuals.</w:t>
+        <w:br/>
+        <w:br/>
+        <w:t>4. PROMISED - At home in the city</w:t>
+        <w:br/>
+        <w:t>- Date/Time: May 14</w:t>
+        <w:br/>
+        <w:t>- Sender: University of Toronto Student Life</w:t>
+        <w:br/>
+        <w:t>- Content: Hosting a discussion on accommodation options in Toronto, including apartments, basements, condos, and more.</w:t>
+        <w:br/>
+        <w:br/>
+        <w:t>5. PROMISED - Finding a therapist</w:t>
+        <w:br/>
+        <w:t>- Date/Time: May 15</w:t>
+        <w:br/>
+        <w:t>- Sender: University of Toronto Student Life</w:t>
+        <w:br/>
+        <w:t>- Content: Offering information on therapy, insurance coverage, and finding a therapist to suit specific needs.</w:t>
+        <w:br/>
+        <w:br/>
+        <w:t>6. PROMISED - Stories in STEM</w:t>
+        <w:br/>
+        <w:t>- Date/Time: May 16</w:t>
+        <w:br/>
+        <w:t>- Sender: University of Toronto Student Life</w:t>
+        <w:br/>
+        <w:t>- Content: Inviting students in STEM fields to share challenges, wins, resources, and support.</w:t>
+        <w:br/>
+        <w:br/>
+        <w:t>7. PROMISED - Intramural design champ</w:t>
+        <w:br/>
+        <w:t>- Date/Time: May 19</w:t>
+        <w:br/>
+        <w:t>- Sender: University of Toronto Student Life</w:t>
+        <w:br/>
+        <w:t>- Content: Encouraging students to submit designs for a new t-shirt for the U of T 2024/25 intramural championships.</w:t>
+        <w:br/>
+        <w:br/>
+        <w:t>8. ACCEPTED - Your new online platform</w:t>
+        <w:br/>
+        <w:t xml:space="preserve">- Date/Time: Not specified </w:t>
+        <w:br/>
+        <w:t>- Sender: University of Toronto Student Life</w:t>
+        <w:br/>
+        <w:t>- Content: Informing recipients about the transition to the new online platform called Folio for most Student Life events and services.</w:t>
+        <w:br/>
+        <w:br/>
+        <w:t>9. ACCEPTED - Tour Kensington Market</w:t>
+        <w:br/>
+        <w:t>- Date/Time: May 21</w:t>
+        <w:br/>
+        <w:t>- Sender: University of Toronto Student Life</w:t>
+        <w:br/>
+        <w:t>- Content: Inviting grad students to join a casual walk around Kensington Market with a Gradlife ambassador.</w:t>
+        <w:br/>
+        <w:br/>
+        <w:t>(Note: The timeline is based on the information provided in the email content)</w:t>
+      </w:r>
+    </w:p>
+    <w:p>
+      <w:r>
+        <w:br/>
+        <w:t>-------------------------New GPT call------------------------</w:t>
+        <w:br/>
+      </w:r>
+    </w:p>
+    <w:p>
+      <w:r>
+        <w:t>Subject: Re: Dispute Lens Pitch - UofT Hatchery</w:t>
+        <w:br/>
+        <w:t>Received Time: 2024-05-07 19:54:51.705000+00:00</w:t>
+        <w:br/>
+      </w:r>
+    </w:p>
+    <w:p>
+      <w:r>
+        <w:t>Timeline of Agreements:</w:t>
+        <w:br/>
+        <w:br/>
+        <w:t>1. PROMISED: Advisory meeting scheduled for tomorrow</w:t>
+        <w:br/>
+        <w:t xml:space="preserve">   Date/Time: May 7, 2024, 6:10 PM</w:t>
+        <w:br/>
+        <w:t xml:space="preserve">   Sender: Sajeev Debnath</w:t>
+        <w:br/>
+        <w:br/>
+        <w:t>2. PROMISED: Sending the pitch deck for advisors to review beforehand</w:t>
+        <w:br/>
+        <w:t xml:space="preserve">   Date/Time: May 7, 2024, 6:10 PM</w:t>
+        <w:br/>
+        <w:t xml:space="preserve">   Sender: Sajeev Debnath</w:t>
+        <w:br/>
+        <w:br/>
+        <w:t>3. ACCEPTED: Email to advisors with pitch deck attached</w:t>
+        <w:br/>
+        <w:t xml:space="preserve">   Date/Time: May 7, 2024</w:t>
+        <w:br/>
+        <w:t xml:space="preserve">   Sender: Sajeev Debnath</w:t>
+      </w:r>
+    </w:p>
+    <w:p>
+      <w:r>
+        <w:br/>
+        <w:t>-------------------------New GPT call------------------------</w:t>
+        <w:br/>
+      </w:r>
+    </w:p>
+    <w:p>
+      <w:r>
+        <w:t>Subject: 📩 Sajeev Debnath, you have  a new message and notification</w:t>
+        <w:br/>
+        <w:t>Received Time: 2024-05-07 19:30:21.919000+00:00</w:t>
+        <w:br/>
+      </w:r>
+    </w:p>
+    <w:p>
+      <w:r>
+        <w:t>Timeline of Agreements:</w:t>
+        <w:br/>
+        <w:br/>
+        <w:t>1. Adam Roberge as Research Intern at Seoul National University:</w:t>
+        <w:br/>
+        <w:t xml:space="preserve">   - PROMISED: Congratulate Adam Roberge</w:t>
+        <w:br/>
+        <w:t xml:space="preserve">   - ACCEPTED: Congrats on your new job</w:t>
+        <w:br/>
+        <w:br/>
+        <w:t>2. Mark Benliyan shared a post:</w:t>
+        <w:br/>
+        <w:t xml:space="preserve">   - PROMISED: Comment</w:t>
+        <w:br/>
+        <w:t xml:space="preserve">   - ACCEPTED: Comment</w:t>
+        <w:br/>
+        <w:br/>
+        <w:t>3. Raghav Yadav commented on Siddhartha Pahari’s post:</w:t>
+        <w:br/>
+        <w:t xml:space="preserve">   - PROMISED: Congratulations Siddhartha</w:t>
+        <w:br/>
+        <w:t xml:space="preserve">   - ACCEPTED: See post</w:t>
+        <w:br/>
+        <w:br/>
+        <w:t>4. Melody Nguyen commented on Rachel Chan’s post:</w:t>
+        <w:br/>
+        <w:t xml:space="preserve">   - PROMISED: Congratsss Rachel!!</w:t>
+        <w:br/>
+        <w:t xml:space="preserve">   - ACCEPTED: See post</w:t>
+        <w:br/>
+        <w:br/>
+        <w:t>5. Tomek Bartczak, P.Eng commented on Brian Wark’s post:</w:t>
+        <w:br/>
+        <w:t xml:space="preserve">   - PROMISED: The answer is we probably need both.</w:t>
+        <w:br/>
+        <w:t xml:space="preserve">   - ACCEPTED: See post</w:t>
+      </w:r>
+    </w:p>
+    <w:p>
+      <w:r>
+        <w:br/>
+        <w:t>-------------------------New GPT call------------------------</w:t>
+        <w:br/>
+      </w:r>
+    </w:p>
+    <w:p>
+      <w:r>
+        <w:t>Subject: Hatchery Mining Tool</w:t>
+        <w:br/>
+        <w:t>Received Time: 2024-05-07 18:55:23.021000+00:00</w:t>
+        <w:br/>
+      </w:r>
+    </w:p>
+    <w:p>
+      <w:r>
+        <w:t>Timeline of Agreements:</w:t>
+        <w:br/>
+        <w:br/>
+        <w:t>1. PROMISED: Hatchery Mining Tool form link provided</w:t>
+        <w:br/>
+        <w:t xml:space="preserve">   ACCEPTED: N/A</w:t>
+        <w:br/>
+        <w:t xml:space="preserve">   Date/Time: N/A</w:t>
+        <w:br/>
+        <w:t xml:space="preserve">   Sender: N/A</w:t>
+        <w:br/>
+        <w:t xml:space="preserve">   </w:t>
+        <w:br/>
+        <w:t>2. PROMISED: Reminder to fill out the form by end of day</w:t>
+        <w:br/>
+        <w:t xml:space="preserve">   ACCEPTED: N/A</w:t>
+        <w:br/>
+        <w:t xml:space="preserve">   Date/Time: N/A</w:t>
+        <w:br/>
+        <w:t xml:space="preserve">   Sender: Sasha and Ojei</w:t>
+      </w:r>
+    </w:p>
+    <w:p>
+      <w:r>
+        <w:br/>
+        <w:t>-------------------------New GPT call------------------------</w:t>
+        <w:br/>
+      </w:r>
+    </w:p>
+    <w:p>
+      <w:r>
+        <w:t>Subject: 2024 Winter Final Grades and Post-Exam Services</w:t>
+        <w:br/>
+        <w:t>Received Time: 2024-05-07 16:56:41.881000+00:00</w:t>
+        <w:br/>
+      </w:r>
+    </w:p>
+    <w:p>
+      <w:r>
+        <w:t>Timeline:</w:t>
+        <w:br/>
+        <w:br/>
+        <w:t>1. PROMISE: Grades and Academic Standing will be official on May 10.</w:t>
+        <w:br/>
+        <w:t xml:space="preserve">   Date/Time: May 10</w:t>
+        <w:br/>
+        <w:t xml:space="preserve">   Sender: Office of the Registrar</w:t>
+        <w:br/>
+        <w:br/>
+        <w:t>2. PROMISE: Final Exam Petition decisions will be posted on the Petitions Portal.</w:t>
+        <w:br/>
+        <w:t xml:space="preserve">   Date/Time: Not specified</w:t>
+        <w:br/>
+        <w:t xml:space="preserve">   Sender: Office of the Registrar</w:t>
+        <w:br/>
+        <w:br/>
+        <w:t>3. PROMISE: Final Mark Re-Checks and Final Exam Re-Grades requests open from May 10 to June 15.</w:t>
+        <w:br/>
+        <w:t xml:space="preserve">   Date/Time: May 10 to June 15</w:t>
+        <w:br/>
+        <w:t xml:space="preserve">   Sender: Office of the Registrar</w:t>
+        <w:br/>
+        <w:t xml:space="preserve">   </w:t>
+        <w:br/>
+        <w:t>4. PROMISE: Final Exam Access requests open on May 10 and will be available until June 15.</w:t>
+        <w:br/>
+        <w:t xml:space="preserve">   Date/Time: May 10 to June 15</w:t>
+        <w:br/>
+        <w:t xml:space="preserve">   Sender: Office of the Registrar</w:t>
+        <w:br/>
+        <w:t xml:space="preserve">   </w:t>
+        <w:br/>
+        <w:t>5. PROMISE: Final Exam Copies requests open on May 10 and are available until June 15.</w:t>
+        <w:br/>
+        <w:t xml:space="preserve">   Date/Time: May 10 to June 15</w:t>
+        <w:br/>
+        <w:t xml:space="preserve">   Sender: Office of the Registrar</w:t>
+        <w:br/>
+        <w:br/>
+        <w:t>6. PROMISE: Final Exam Viewings requests can be made from May 20 to 23, with exam review time slots available on weekdays between May 27 to 31.</w:t>
+        <w:br/>
+        <w:t xml:space="preserve">   Date/Time: May 20 to 23 for requests, May 27 to 31 for review time slots</w:t>
+        <w:br/>
+        <w:t xml:space="preserve">   Sender: Office of the Registrar</w:t>
+      </w:r>
+    </w:p>
+    <w:p>
+      <w:r>
+        <w:br/>
+        <w:t>-------------------------New GPT call------------------------</w:t>
+        <w:br/>
+      </w:r>
+    </w:p>
+    <w:p>
+      <w:r>
+        <w:t>Subject: “engineering intern”: GTS FRANCE SAS - Engineering Intern</w:t>
+        <w:br/>
+        <w:t>Received Time: 2024-05-07 12:04:27.233000+00:00</w:t>
+        <w:br/>
+      </w:r>
+    </w:p>
+    <w:p>
+      <w:r>
+        <w:t>1. PROMISED: One new job in Toronto matches your preferences</w:t>
+        <w:br/>
+        <w:t xml:space="preserve">   ACCEPTED: Not applicable</w:t>
+        <w:br/>
+        <w:br/>
+        <w:t xml:space="preserve">   Date/Time: N/A</w:t>
+        <w:br/>
+        <w:t xml:space="preserve">   Sender: LinkedIn Job Alert email system</w:t>
+        <w:br/>
+        <w:br/>
+        <w:t>2. PROMISED: Engineering Intern job at Thales in Toronto, ON</w:t>
+        <w:br/>
+        <w:t xml:space="preserve">   ACCEPTED: Not specified</w:t>
+        <w:br/>
+        <w:br/>
+        <w:t xml:space="preserve">   Date/Time: N/A</w:t>
+        <w:br/>
+        <w:t xml:space="preserve">   Sender: LinkedIn Job Alert email system</w:t>
+      </w:r>
+    </w:p>
+    <w:p>
+      <w:r>
+        <w:br/>
+        <w:t>-------------------------New GPT call------------------------</w:t>
+        <w:br/>
+      </w:r>
+    </w:p>
+    <w:p>
+      <w:r>
+        <w:t>Subject: You could win 1 of 5 trips to Sydney!</w:t>
+        <w:br/>
+        <w:t>Received Time: 2024-05-07 11:31:17.304000+00:00</w:t>
+        <w:br/>
+      </w:r>
+    </w:p>
+    <w:p>
+      <w:r>
+        <w:t xml:space="preserve">1. PROMISED: Five lucky Aeroplan Members will have the chance to experience a world of wonder with a 2-night stay in Vancouver and a 3-night stay in Sydney, VIP access to Cirque du Soleil ECHO and LUZIA, and other exclusive behind-the-scenes tours. </w:t>
+        <w:br/>
+        <w:t xml:space="preserve">   ACCEPTED: N/A</w:t>
+        <w:br/>
+        <w:t xml:space="preserve">   Date/Time: Not specified</w:t>
+        <w:br/>
+        <w:t xml:space="preserve">   Sender: Air Canada</w:t>
+        <w:br/>
+        <w:br/>
+        <w:t xml:space="preserve">2. PROMISED: The opportunity to enter to win one of five trips for two to Sydney with VIP access to Cirque du Soleil shows. </w:t>
+        <w:br/>
+        <w:t xml:space="preserve">   ACCEPTED: N/A</w:t>
+        <w:br/>
+        <w:t xml:space="preserve">   Date/Time: Not specified</w:t>
+        <w:br/>
+        <w:t xml:space="preserve">   Sender: Air Canada</w:t>
+        <w:br/>
+        <w:br/>
+        <w:t xml:space="preserve">3. PROMISED: Air Canada connects passengers to destinations where Cirque du Soleil performs, with non-stop flights from Vancouver to Sydney and Brisbane. </w:t>
+        <w:br/>
+        <w:t xml:space="preserve">   ACCEPTED: N/A</w:t>
+        <w:br/>
+        <w:t xml:space="preserve">   Date/Time: Not specified</w:t>
+        <w:br/>
+        <w:t xml:space="preserve">   Sender: Air Canada</w:t>
+      </w:r>
+    </w:p>
+    <w:p>
+      <w:r>
+        <w:br/>
+        <w:t>-------------------------New GPT call------------------------</w:t>
+        <w:br/>
+      </w:r>
+    </w:p>
+    <w:p>
+      <w:r>
+        <w:t>Subject: Green Tea, Smoked Caviar &amp; The Met 🍵</w:t>
+        <w:br/>
+        <w:t>Received Time: 2024-05-07 09:34:19.430000+00:00</w:t>
+        <w:br/>
+      </w:r>
+    </w:p>
+    <w:p>
+      <w:r>
+        <w:t>1. Date/Time: May 7</w:t>
+        <w:br/>
+        <w:t xml:space="preserve">   Sender: Touristy</w:t>
+        <w:br/>
+        <w:t xml:space="preserve">   Agreement: Accepting submissions for writing to be featured in the newsletter</w:t>
+        <w:br/>
+        <w:t>2. Date/Time: May 7</w:t>
+        <w:br/>
+        <w:t xml:space="preserve">   Sender: Touristy</w:t>
+        <w:br/>
+        <w:t xml:space="preserve">   Agreement: Sharing talents with a community of 100,000+ readers</w:t>
+        <w:br/>
+        <w:t>3. Date/Time: May 7</w:t>
+        <w:br/>
+        <w:t xml:space="preserve">   Sender: Touristy</w:t>
+        <w:br/>
+        <w:t xml:space="preserve">   Agreement: Johnson &amp; Johnson paying $6.5 billion to settle lawsuits related to talc-based products causing cancer</w:t>
+        <w:br/>
+        <w:t>4. Date/Time: May 7</w:t>
+        <w:br/>
+        <w:t xml:space="preserve">   Sender: Touristy</w:t>
+        <w:br/>
+        <w:t xml:space="preserve">   Agreement: Johnson &amp; Johnson facing financial and PR trouble due to lawsuits</w:t>
+        <w:br/>
+        <w:t>5. Date/Time: May 7</w:t>
+        <w:br/>
+        <w:t xml:space="preserve">   Sender: Touristy</w:t>
+        <w:br/>
+        <w:t xml:space="preserve">   Agreement: Personal opinions and thoughts shared on Starbucks, Peloton, Pinterest, and Apple</w:t>
+        <w:br/>
+        <w:t>6. Date/Time: May 7</w:t>
+        <w:br/>
+        <w:t xml:space="preserve">   Sender: Touristy Email</w:t>
+        <w:br/>
+        <w:t xml:space="preserve">   Agreement: Sharing news updates related to Met Gala, students in Bangladesh, Miss USA, Trump, and more</w:t>
+        <w:br/>
+        <w:t>7. Date/Time: May 7</w:t>
+        <w:br/>
+        <w:t xml:space="preserve">   Sender: Touristy</w:t>
+        <w:br/>
+        <w:t xml:space="preserve">   Agreement: Providing updates on business-related news and technology advancements</w:t>
+        <w:br/>
+        <w:t>8. Date/Time: May 7</w:t>
+        <w:br/>
+        <w:t xml:space="preserve">   Sender: Touristy</w:t>
+        <w:br/>
+        <w:t xml:space="preserve">   Agreement: Key highlights of the new iPad line and Apple's unveiling plan</w:t>
+        <w:br/>
+        <w:t>9. Date/Time: May 7</w:t>
+        <w:br/>
+        <w:t xml:space="preserve">   Sender: Touristy</w:t>
+        <w:br/>
+        <w:t xml:space="preserve">   Agreement: Sharing news about Peloton's partnership with Hyatt and its financial challenges</w:t>
+        <w:br/>
+        <w:t>10. Date/Time: May 7</w:t>
+        <w:br/>
+        <w:t xml:space="preserve">    Sender: Touristy</w:t>
+        <w:br/>
+        <w:t xml:space="preserve">    Agreement: Quick bites on various topics like Met Gala, students in Bangladesh, Miss USA, Trump, and more.</w:t>
+      </w:r>
+    </w:p>
+    <w:p>
+      <w:r>
+        <w:br/>
+        <w:t>-------------------------New GPT call------------------------</w:t>
+        <w:br/>
+      </w:r>
+    </w:p>
+    <w:p>
+      <w:r>
+        <w:t xml:space="preserve">Subject: Sajeev, the latest "Jobs I Qualify For" jobs are here  </w:t>
+        <w:br/>
+        <w:t>Received Time: 2024-05-07 02:06:02.205000+00:00</w:t>
+        <w:br/>
+      </w:r>
+    </w:p>
+    <w:p>
+      <w:r>
+        <w:t>1. PROMISED: Manufacturing Engineer Intern at The Crump Group, Inc. - Mississauga, Ontario, Canada</w:t>
+        <w:br/>
+        <w:t xml:space="preserve">   - Date/Time: May 7, 2024, 06:05 AM</w:t>
+        <w:br/>
+        <w:t xml:space="preserve">   - Sender: "Jobs I Qualify For" email</w:t>
+        <w:br/>
+        <w:br/>
+        <w:t>2. PROMISED: DIGITAL MARKETING SPECIALIST at ACH Engineering Inc. - Mississauga, Ontario, Canada</w:t>
+        <w:br/>
+        <w:t xml:space="preserve">   - Date/Time: May 7, 2024, 06:05 AM</w:t>
+        <w:br/>
+        <w:t xml:space="preserve">   - Sender: "Jobs I Qualify For" email</w:t>
+        <w:br/>
+        <w:br/>
+        <w:t>3. PROMISED: Wealth Management - Admin &amp; Support Intern/Co-op at CIBC - Toronto, Ontario, Canada</w:t>
+        <w:br/>
+        <w:t xml:space="preserve">   - Date/Time: May 7, 2024, 06:05 AM</w:t>
+        <w:br/>
+        <w:t xml:space="preserve">   - Sender: "Jobs I Qualify For" email</w:t>
+        <w:br/>
+        <w:br/>
+        <w:t>4. PROMISED: Wealth Management - Strategy &amp; Projects Intern/Co-op at CIBC - Toronto, Ontario, Canada</w:t>
+        <w:br/>
+        <w:t xml:space="preserve">   - Date/Time: May 7, 2024, 06:05 AM</w:t>
+        <w:br/>
+        <w:t xml:space="preserve">   - Sender: "Jobs I Qualify For" email</w:t>
+        <w:br/>
+        <w:br/>
+        <w:t>5. PROMISED: Wealth Management - Operations Intern/Coop Fall 24 at CIBC - Toronto, Ontario, Canada</w:t>
+        <w:br/>
+        <w:t xml:space="preserve">   - Date/Time: May 7, 2024, 06:05 AM</w:t>
+        <w:br/>
+        <w:t xml:space="preserve">   - Sender: "Jobs I Qualify For" email</w:t>
+        <w:br/>
+        <w:br/>
+        <w:t>6. PROMISED: Wealth Management - Finance Intern/Co-op Fall 2024 at CIBC - Toronto, Ontario, Canada</w:t>
+        <w:br/>
+        <w:t xml:space="preserve">   - Date/Time: May 7, 2024, 06:05 AM</w:t>
+        <w:br/>
+        <w:t xml:space="preserve">   - Sender: "Jobs I Qualify For" email</w:t>
+        <w:br/>
+        <w:br/>
+        <w:t>7. PROMISED: Commercial Banking Analyst Intern/Co-op Fall 2024 at CIBC - Multiple Locations</w:t>
+        <w:br/>
+        <w:t xml:space="preserve">   - Date/Time: May 7, 2024, 06:05 AM</w:t>
+        <w:br/>
+        <w:t xml:space="preserve">   - Sender: "Jobs I Qualify For" email</w:t>
+        <w:br/>
+        <w:br/>
+        <w:t>8. PROMISED: Commercial Banking Agricultural Analyst Intern at CIBC - Multiple Locations</w:t>
+        <w:br/>
+        <w:t xml:space="preserve">   - Date/Time: May 7, 2024, 06:05 AM</w:t>
+        <w:br/>
+        <w:t xml:space="preserve">   - Sender: "Jobs I Qualify For" email</w:t>
+        <w:br/>
+        <w:br/>
+        <w:t>9. PROMISED: Wealth Management - Data Analytics Intern/Co-op at CIBC - Toronto, Ontario, Canada</w:t>
+        <w:br/>
+        <w:t xml:space="preserve">   - Date/Time: May 7, 2024, 06:05 AM</w:t>
+        <w:br/>
+        <w:t xml:space="preserve">   - Sender: "Jobs I Qualify For" email</w:t>
+        <w:br/>
+        <w:br/>
+        <w:t>10. PROMISED: Analyst, Funding and Liquidity Management Fall 2024 at CIBC - Toronto, Ontario, Canada</w:t>
+        <w:br/>
+        <w:t xml:space="preserve">    - Date/Time: May 7, 2024, 06:05 AM</w:t>
+        <w:br/>
+        <w:t xml:space="preserve">    - Sender: "Jobs I Qualify For" email</w:t>
+        <w:br/>
+        <w:br/>
+        <w:t>11. PROMISED: Treasury Business Initiatives and Analytics Fall 24 at CIBC - Toronto, Ontario, Canada</w:t>
+        <w:br/>
+        <w:t xml:space="preserve">    - Date/Time: May 7, 2024, 06:05 AM</w:t>
+        <w:br/>
+        <w:t xml:space="preserve">    - Sender: "Jobs I Qualify For" email</w:t>
+        <w:br/>
+        <w:br/>
+        <w:t>12. PROMISED: 2024 Fall Financial Crimes &amp; AML &amp; Compliance at RBC - Halifax, Nova Scotia, Canada</w:t>
+        <w:br/>
+        <w:t xml:space="preserve">    - Date/Time: May 7, 2024, 06:05 AM</w:t>
+        <w:br/>
+        <w:t xml:space="preserve">    - Sender: "Jobs I Qualify For" email</w:t>
+        <w:br/>
+        <w:br/>
+        <w:t>ACCEPTED: None</w:t>
+        <w:br/>
+        <w:br/>
+        <w:t>(Note: In this email, only the promised job opportunities were listed without any explicit acceptance by the recipient.)</w:t>
+      </w:r>
+    </w:p>
+    <w:p>
+      <w:r>
+        <w:br/>
+        <w:t>-------------------------New GPT call------------------------</w:t>
+        <w:br/>
+      </w:r>
+    </w:p>
+    <w:p>
+      <w:r>
+        <w:t>Subject: 📩 Sajeev Debnath, you have  a new message and notification</w:t>
+        <w:br/>
+        <w:t>Received Time: 2024-05-06 19:29:58.517000+00:00</w:t>
+        <w:br/>
+      </w:r>
+    </w:p>
+    <w:p>
+      <w:r>
+        <w:t xml:space="preserve">1. PROMISED: Sajeev Debnath received a new message and notification from LinkedIn. </w:t>
+        <w:br/>
+        <w:t xml:space="preserve">   Date/Time: Not specified</w:t>
+        <w:br/>
+        <w:t xml:space="preserve">   Sender: LinkedIn</w:t>
+        <w:br/>
+        <w:br/>
+        <w:t>2. PROMISED: Sadra Shirdarreh shared a post on LinkedIn.</w:t>
+        <w:br/>
+        <w:t xml:space="preserve">   Date/Time: Not specified</w:t>
+        <w:br/>
+        <w:t xml:space="preserve">   Sender: Sadra Shirdarreh</w:t>
+        <w:br/>
+        <w:br/>
+        <w:t>3. PROMISED: Daily Rundown news update was sent to Sajeev Debnath from LinkedIn.</w:t>
+        <w:br/>
+        <w:t xml:space="preserve">   Date/Time: Not specified</w:t>
+        <w:br/>
+        <w:t xml:space="preserve">   Sender: LinkedIn</w:t>
+        <w:br/>
+        <w:br/>
+        <w:t>4. PROMISED: Khondoker Intiser Alam commented on Ahmet Utku Hamamcioglu’s post on LinkedIn.</w:t>
+        <w:br/>
+        <w:t xml:space="preserve">   Date/Time: Not specified</w:t>
+        <w:br/>
+        <w:t xml:space="preserve">   Sender: Khondoker Intiser Alam</w:t>
+        <w:br/>
+        <w:br/>
+        <w:t>5. ACCEPTED: Sajeev Debnath received the LinkedIn notification emails.</w:t>
+        <w:br/>
+        <w:t xml:space="preserve">   Date/Time: Not specified</w:t>
+        <w:br/>
+        <w:t xml:space="preserve">   Sender: LinkedIn</w:t>
+        <w:br/>
+        <w:br/>
+        <w:t>6. ACCEPTED: Sajeev Debnath is receiving LinkedIn notification emails.</w:t>
+        <w:br/>
+        <w:t xml:space="preserve">   Date/Time: Not specified</w:t>
+        <w:br/>
+        <w:t xml:space="preserve">   Sender: LinkedIn</w:t>
+        <w:br/>
+        <w:br/>
+        <w:t>7. ACCEPTED: Sajeev Debnath is receiving LinkedIn notification emails.</w:t>
+        <w:br/>
+        <w:t xml:space="preserve">   Date/Time: Not specified</w:t>
+        <w:br/>
+        <w:t xml:space="preserve">   Sender: LinkedIn</w:t>
+        <w:br/>
+        <w:br/>
+        <w:t>8. ACCEPTED: Sajeev Debnath has the option to unsubscribe from LinkedIn notification emails.</w:t>
+        <w:br/>
+        <w:t xml:space="preserve">   Date/Time: Not specified</w:t>
+        <w:br/>
+        <w:t xml:space="preserve">   Sender: LinkedIn</w:t>
+        <w:br/>
+        <w:br/>
+        <w:t>9. ACCEPTED: Sajeev Debnath has the option to seek help regarding LinkedIn notification emails.</w:t>
+        <w:br/>
+        <w:t xml:space="preserve">   Date/Time: Not specified</w:t>
+        <w:br/>
+        <w:t xml:space="preserve">   Sender: LinkedIn</w:t>
+        <w:br/>
+        <w:br/>
+        <w:t>Please note that the specific date/time information was not provided in the email.</w:t>
+      </w:r>
+    </w:p>
+    <w:p>
+      <w:r>
+        <w:br/>
+        <w:t>-------------------------New GPT call------------------------</w:t>
+        <w:br/>
+      </w:r>
+    </w:p>
     <w:sectPr>
       <w:pgSz w:w="12240" w:h="15840"/>
       <w:pgMar w:top="1440" w:right="1800" w:bottom="1440" w:left="1800" w:header="720" w:footer="720" w:gutter="0"/>

</xml_diff>